<commit_message>
Add Comparação XP Scrum e add algumas referencias
</commit_message>
<xml_diff>
--- a/Proposta de uma aplicação para validação de scripts de Banco de Dados com base em Padrões de Nomenclaturas.docx
+++ b/Proposta de uma aplicação para validação de scripts de Banco de Dados com base em Padrões de Nomenclaturas.docx
@@ -15,7 +15,6 @@
         <w:rPr>
           <w:rFonts w:ascii="Times" w:eastAsia="Times" w:hAnsi="Times" w:cs="Times"/>
           <w:b/>
-          <w:color w:val="FF0000"/>
           <w:sz w:val="32"/>
           <w:szCs w:val="32"/>
         </w:rPr>
@@ -24,38 +23,10 @@
         <w:rPr>
           <w:rFonts w:ascii="Times" w:eastAsia="Times" w:hAnsi="Times" w:cs="Times"/>
           <w:b/>
-          <w:color w:val="FF0000"/>
           <w:sz w:val="32"/>
           <w:szCs w:val="32"/>
         </w:rPr>
-        <w:t>ARTIGO ATENÇÃO MUDAR O TÍTULO</w:t>
-      </w:r>
-    </w:p>
-    <w:p>
-      <w:pPr>
-        <w:pStyle w:val="Title"/>
-        <w:keepNext w:val="0"/>
-        <w:keepLines w:val="0"/>
-        <w:tabs>
-          <w:tab w:val="left" w:pos="720"/>
-        </w:tabs>
-        <w:spacing w:before="240" w:after="0" w:line="240" w:lineRule="auto"/>
-        <w:jc w:val="center"/>
-        <w:rPr>
-          <w:rFonts w:ascii="Times" w:eastAsia="Times" w:hAnsi="Times" w:cs="Times"/>
-          <w:b/>
-          <w:sz w:val="32"/>
-          <w:szCs w:val="32"/>
-        </w:rPr>
-      </w:pPr>
-      <w:r>
-        <w:rPr>
-          <w:rFonts w:ascii="Times" w:eastAsia="Times" w:hAnsi="Times" w:cs="Times"/>
-          <w:b/>
-          <w:sz w:val="32"/>
-          <w:szCs w:val="32"/>
-        </w:rPr>
-        <w:t xml:space="preserve"> UM COMPARATIVO DAS METODOLOGIAS ÁGEIS XP E SCRUM PARA O DESENVOLVIMENTO RAD </w:t>
+        <w:t xml:space="preserve">UM COMPARATIVO DAS METODOLOGIAS ÁGEIS XP E SCRUM PARA O DESENVOLVIMENTO RAD </w:t>
       </w:r>
     </w:p>
     <w:p>
@@ -276,7 +247,44 @@
           <w:sz w:val="24"/>
           <w:szCs w:val="24"/>
         </w:rPr>
-        <w:t>tras complicações não tratadas pelo sistema arcaico. Os resultados dessas dificuldades podem ser notados em alguns dados recolhidos em 1995[1] onde,  usando como base 8380 projetos, mostram que apenas 16,2% dos projetos foram entregues respeitando os prazo</w:t>
+        <w:t>tras complicações não tratadas pelo sistema arcaico. Os resultados dessas dificuldades podem ser notados em alguns dados recolhidos em 1995</w:t>
+      </w:r>
+      <w:r>
+        <w:rPr>
+          <w:color w:val="212121"/>
+          <w:sz w:val="24"/>
+          <w:szCs w:val="24"/>
+          <w:lang w:val="pt-BR"/>
+        </w:rPr>
+        <w:t xml:space="preserve"> </w:t>
+      </w:r>
+      <w:r>
+        <w:rPr>
+          <w:color w:val="212121"/>
+          <w:sz w:val="24"/>
+          <w:szCs w:val="24"/>
+        </w:rPr>
+        <w:t>[</w:t>
+      </w:r>
+      <w:r>
+        <w:t>Teles 2005</w:t>
+      </w:r>
+      <w:r>
+        <w:rPr>
+          <w:color w:val="212121"/>
+          <w:sz w:val="24"/>
+          <w:szCs w:val="24"/>
+          <w:lang w:val="pt-BR"/>
+        </w:rPr>
+        <w:t>]</w:t>
+      </w:r>
+      <w:r>
+        <w:rPr>
+          <w:color w:val="212121"/>
+          <w:sz w:val="24"/>
+          <w:szCs w:val="24"/>
+        </w:rPr>
+        <w:t xml:space="preserve"> onde,  usando como base 8380 projetos, mostram que apenas 16,2% dos projetos foram entregues respeitando os prazo</w:t>
       </w:r>
       <w:r>
         <w:rPr>
@@ -545,29 +553,29 @@
           <w:sz w:val="24"/>
           <w:szCs w:val="24"/>
         </w:rPr>
+        <w:t xml:space="preserve">Um conjunto de regras pensadas e elaboradas com um propósito de melhoria essa é a proposta de desenvolvimento de software, está metodologia de desenvolvimento foi sugerida por (SOMMERVILLE, 2007) </w:t>
+      </w:r>
+    </w:p>
+    <w:p>
+      <w:pPr>
+        <w:tabs>
+          <w:tab w:val="left" w:pos="720"/>
+        </w:tabs>
+        <w:spacing w:before="120" w:line="240" w:lineRule="auto"/>
+        <w:jc w:val="both"/>
+        <w:rPr>
+          <w:rFonts w:ascii="Times" w:eastAsia="Times" w:hAnsi="Times" w:cs="Times"/>
+          <w:sz w:val="24"/>
+          <w:szCs w:val="24"/>
+        </w:rPr>
+      </w:pPr>
+      <w:r>
+        <w:rPr>
+          <w:rFonts w:ascii="Times" w:eastAsia="Times" w:hAnsi="Times" w:cs="Times"/>
+          <w:sz w:val="24"/>
+          <w:szCs w:val="24"/>
+        </w:rPr>
         <w:lastRenderedPageBreak/>
-        <w:t xml:space="preserve">Um conjunto de regras pensadas e elaboradas com um propósito de melhoria essa é a proposta de desenvolvimento de software, está metodologia de desenvolvimento foi sugerida por (SOMMERVILLE, 2007) </w:t>
-      </w:r>
-    </w:p>
-    <w:p>
-      <w:pPr>
-        <w:tabs>
-          <w:tab w:val="left" w:pos="720"/>
-        </w:tabs>
-        <w:spacing w:before="120" w:line="240" w:lineRule="auto"/>
-        <w:jc w:val="both"/>
-        <w:rPr>
-          <w:rFonts w:ascii="Times" w:eastAsia="Times" w:hAnsi="Times" w:cs="Times"/>
-          <w:sz w:val="24"/>
-          <w:szCs w:val="24"/>
-        </w:rPr>
-      </w:pPr>
-      <w:r>
-        <w:rPr>
-          <w:rFonts w:ascii="Times" w:eastAsia="Times" w:hAnsi="Times" w:cs="Times"/>
-          <w:sz w:val="24"/>
-          <w:szCs w:val="24"/>
-        </w:rPr>
         <w:t xml:space="preserve">Estas metodologias foram criada para resolver dificuldades </w:t>
       </w:r>
       <w:r>
@@ -744,7 +752,44 @@
           <w:szCs w:val="24"/>
         </w:rPr>
         <w:tab/>
-        <w:t>A Extreme Programming (XP) é uma metodologia ágil para equipes pequenas e médias que desenvolvem software baseado em requisitos vagos e que se modificam rapidamente. [2]</w:t>
+        <w:t>A Extreme Programming (XP) é uma metodologia ágil para equipes pequenas e médias que desenvolvem software baseado em requisitos vagos e que se modificam rapidamente</w:t>
+      </w:r>
+      <w:r>
+        <w:rPr>
+          <w:color w:val="212121"/>
+          <w:sz w:val="24"/>
+          <w:szCs w:val="24"/>
+          <w:lang w:val="pt-BR"/>
+        </w:rPr>
+        <w:t xml:space="preserve"> </w:t>
+      </w:r>
+      <w:r>
+        <w:rPr>
+          <w:color w:val="212121"/>
+          <w:sz w:val="24"/>
+          <w:szCs w:val="24"/>
+        </w:rPr>
+        <w:t>[</w:t>
+      </w:r>
+      <w:r>
+        <w:t>Teles 2005</w:t>
+      </w:r>
+      <w:r>
+        <w:rPr>
+          <w:color w:val="212121"/>
+          <w:sz w:val="24"/>
+          <w:szCs w:val="24"/>
+          <w:lang w:val="pt-BR"/>
+        </w:rPr>
+        <w:t>]</w:t>
+      </w:r>
+      <w:r>
+        <w:rPr>
+          <w:color w:val="212121"/>
+          <w:sz w:val="24"/>
+          <w:szCs w:val="24"/>
+        </w:rPr>
+        <w:t>.</w:t>
       </w:r>
     </w:p>
     <w:p>
@@ -1670,7 +1715,6 @@
                 <w:sz w:val="24"/>
                 <w:szCs w:val="24"/>
               </w:rPr>
-              <w:lastRenderedPageBreak/>
               <w:t>Reuniões em Pé</w:t>
             </w:r>
           </w:p>
@@ -1800,6 +1844,7 @@
           <w:sz w:val="24"/>
           <w:szCs w:val="24"/>
         </w:rPr>
+        <w:lastRenderedPageBreak/>
         <w:t xml:space="preserve">3.1.1 </w:t>
       </w:r>
       <w:r>
@@ -2303,6 +2348,7 @@
           <w:color w:val="212121"/>
           <w:sz w:val="24"/>
           <w:szCs w:val="24"/>
+          <w:lang w:val="pt-BR"/>
         </w:rPr>
       </w:pPr>
       <w:r>
@@ -2328,7 +2374,45 @@
           <w:sz w:val="24"/>
           <w:szCs w:val="24"/>
         </w:rPr>
-        <w:t>reverem testes para as histórias. Além disso, auxiliam os desenvolvedores na automatização do testes ao longo da iteração. Quando a equipe não consegue automatizar alguns testes, os analistas de teste os executam manualmente.[4]</w:t>
+        <w:t>reverem testes para as histórias. Além disso, auxiliam os desenvolvedores na automatização do testes ao longo da iteração. Quando a equipe não consegue automatizar alguns testes, os analistas de teste os executam manualmente</w:t>
+      </w:r>
+      <w:r>
+        <w:rPr>
+          <w:color w:val="212121"/>
+          <w:sz w:val="24"/>
+          <w:szCs w:val="24"/>
+          <w:lang w:val="pt-BR"/>
+        </w:rPr>
+        <w:t xml:space="preserve"> </w:t>
+      </w:r>
+      <w:r>
+        <w:rPr>
+          <w:color w:val="212121"/>
+          <w:sz w:val="24"/>
+          <w:szCs w:val="24"/>
+        </w:rPr>
+        <w:t>[</w:t>
+      </w:r>
+      <w:r>
+        <w:t>Teles 2005</w:t>
+      </w:r>
+      <w:r>
+        <w:rPr>
+          <w:color w:val="212121"/>
+          <w:sz w:val="24"/>
+          <w:szCs w:val="24"/>
+          <w:lang w:val="pt-BR"/>
+        </w:rPr>
+        <w:t>]</w:t>
+      </w:r>
+      <w:r>
+        <w:rPr>
+          <w:color w:val="212121"/>
+          <w:sz w:val="24"/>
+          <w:szCs w:val="24"/>
+          <w:lang w:val="pt-BR"/>
+        </w:rPr>
+        <w:t>.</w:t>
       </w:r>
     </w:p>
     <w:p>
@@ -2430,7 +2514,6 @@
           <w:sz w:val="24"/>
           <w:szCs w:val="24"/>
         </w:rPr>
-        <w:lastRenderedPageBreak/>
         <w:t>d)</w:t>
       </w:r>
       <w:r>
@@ -2471,6 +2554,7 @@
           <w:szCs w:val="24"/>
           <w:u w:val="single"/>
         </w:rPr>
+        <w:lastRenderedPageBreak/>
         <w:t>Objetivo:</w:t>
       </w:r>
       <w:r>
@@ -2957,7 +3041,15 @@
           <w:sz w:val="24"/>
           <w:szCs w:val="24"/>
         </w:rPr>
-        <w:t xml:space="preserve">Os programadores, juntamente com o cliente, definem   as estórias (use case simplificados) a serem implementadas e as descrevem em </w:t>
+        <w:t xml:space="preserve">Os programadores, juntamente com o cliente, definem   as estórias (use case simplificados) a serem implementadas e as descrevem em cartões. Os programadores assinalam uma </w:t>
+      </w:r>
+      <w:r>
+        <w:rPr>
+          <w:color w:val="212121"/>
+          <w:sz w:val="24"/>
+          <w:szCs w:val="24"/>
+        </w:rPr>
+        <w:t xml:space="preserve">certa dificuldade para cada estória e, baseados na sua velocidade de   implementação, dizem quantas   estórias podem </w:t>
       </w:r>
       <w:r>
         <w:rPr>
@@ -2966,15 +3058,7 @@
           <w:szCs w:val="24"/>
         </w:rPr>
         <w:lastRenderedPageBreak/>
-        <w:t xml:space="preserve">cartões. Os programadores assinalam uma </w:t>
-      </w:r>
-      <w:r>
-        <w:rPr>
-          <w:color w:val="212121"/>
-          <w:sz w:val="24"/>
-          <w:szCs w:val="24"/>
-        </w:rPr>
-        <w:t>certa dificuldade para cada estória e, baseados na sua velocidade de   implementação, dizem quantas   estórias podem implementar em uma iteração. Depois, os clientes escolhem as estórias de maior valor para serem  implementadas na iteração – isso é chamado</w:t>
+        <w:t>implementar em uma iteração. Depois, os clientes escolhem as estórias de maior valor para serem  implementadas na iteração – isso é chamado</w:t>
       </w:r>
       <w:r>
         <w:rPr>
@@ -3345,7 +3429,7 @@
           <w:sz w:val="24"/>
           <w:szCs w:val="24"/>
         </w:rPr>
-        <w:t xml:space="preserve">tir novas histórias, é o momento de finalizar o projeto. É o momento de escrever algumas páginas (de 5 a 10    páginas) sobre a funcionalidade do sistema, um documento que auxilie no futuro a saber </w:t>
+        <w:t>tir novas histórias, é o momento de finalizar o projeto. É o momento de escrever algumas páginas (de 5 a 10    páginas) sobre a funcionalidade do sistema, um documento que auxilie no futuro a saber como realizar alguma alteração no sistema. Toda a equipe q</w:t>
       </w:r>
       <w:r>
         <w:rPr>
@@ -3354,40 +3438,31 @@
           <w:sz w:val="24"/>
           <w:szCs w:val="24"/>
         </w:rPr>
+        <w:t>ue trabalhou no sistema deve ser reunida para reavaliação. Aproveite a oportunidade de analisar o que pode ter causado queda no sistema e o que fez o projeto avançar.</w:t>
+      </w:r>
+    </w:p>
+    <w:p>
+      <w:pPr>
+        <w:tabs>
+          <w:tab w:val="left" w:pos="720"/>
+        </w:tabs>
+        <w:spacing w:before="120" w:line="240" w:lineRule="auto"/>
+        <w:jc w:val="both"/>
+        <w:rPr>
+          <w:i/>
+          <w:color w:val="212121"/>
+          <w:sz w:val="24"/>
+          <w:szCs w:val="24"/>
+        </w:rPr>
+      </w:pPr>
+      <w:r>
+        <w:rPr>
+          <w:i/>
+          <w:color w:val="212121"/>
+          <w:sz w:val="24"/>
+          <w:szCs w:val="24"/>
+        </w:rPr>
         <w:lastRenderedPageBreak/>
-        <w:t>como realizar alguma alteração no sistema. Toda a equipe q</w:t>
-      </w:r>
-      <w:r>
-        <w:rPr>
-          <w:i/>
-          <w:color w:val="212121"/>
-          <w:sz w:val="24"/>
-          <w:szCs w:val="24"/>
-        </w:rPr>
-        <w:t>ue trabalhou no sistema deve ser reunida para reavaliação. Aproveite a oportunidade de analisar o que pode ter causado queda no sistema e o que fez o projeto avançar.</w:t>
-      </w:r>
-    </w:p>
-    <w:p>
-      <w:pPr>
-        <w:tabs>
-          <w:tab w:val="left" w:pos="720"/>
-        </w:tabs>
-        <w:spacing w:before="120" w:line="240" w:lineRule="auto"/>
-        <w:jc w:val="both"/>
-        <w:rPr>
-          <w:i/>
-          <w:color w:val="212121"/>
-          <w:sz w:val="24"/>
-          <w:szCs w:val="24"/>
-        </w:rPr>
-      </w:pPr>
-      <w:r>
-        <w:rPr>
-          <w:i/>
-          <w:color w:val="212121"/>
-          <w:sz w:val="24"/>
-          <w:szCs w:val="24"/>
-        </w:rPr>
         <w:t xml:space="preserve">                                               </w:t>
       </w:r>
     </w:p>
@@ -3783,8 +3858,9 @@
         <w:rPr>
           <w:noProof/>
         </w:rPr>
+        <w:lastRenderedPageBreak/>
         <w:drawing>
-          <wp:anchor distT="0" distB="0" distL="114300" distR="114300" simplePos="0" relativeHeight="251589120" behindDoc="0" locked="0" layoutInCell="1" allowOverlap="1">
+          <wp:anchor distT="0" distB="0" distL="114300" distR="114300" simplePos="0" relativeHeight="251585536" behindDoc="0" locked="0" layoutInCell="1" allowOverlap="1">
             <wp:simplePos x="0" y="0"/>
             <wp:positionH relativeFrom="column">
               <wp:posOffset>0</wp:posOffset>
@@ -3854,7 +3930,7 @@
         <mc:AlternateContent>
           <mc:Choice Requires="wps">
             <w:drawing>
-              <wp:anchor distT="0" distB="0" distL="114300" distR="114300" simplePos="0" relativeHeight="251593216" behindDoc="0" locked="0" layoutInCell="1" allowOverlap="1" wp14:anchorId="3577B947" wp14:editId="4D0B9BA1">
+              <wp:anchor distT="0" distB="0" distL="114300" distR="114300" simplePos="0" relativeHeight="251589632" behindDoc="0" locked="0" layoutInCell="1" allowOverlap="1" wp14:anchorId="3577B947" wp14:editId="4D0B9BA1">
                 <wp:simplePos x="0" y="0"/>
                 <wp:positionH relativeFrom="column">
                   <wp:posOffset>0</wp:posOffset>
@@ -4002,7 +4078,7 @@
                 <v:stroke joinstyle="miter"/>
                 <v:path gradientshapeok="t" o:connecttype="rect"/>
               </v:shapetype>
-              <v:shape id="Text Box 5" o:spid="_x0000_s1026" type="#_x0000_t202" style="position:absolute;left:0;text-align:left;margin-left:0;margin-top:16.7pt;width:445.5pt;height:12pt;z-index:251593216;visibility:visible;mso-wrap-style:square;mso-height-percent:0;mso-wrap-distance-left:9pt;mso-wrap-distance-top:0;mso-wrap-distance-right:9pt;mso-wrap-distance-bottom:0;mso-position-horizontal:absolute;mso-position-horizontal-relative:text;mso-position-vertical:absolute;mso-position-vertical-relative:text;mso-height-percent:0;mso-height-relative:margin;v-text-anchor:top" o:gfxdata="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" stroked="f">
+              <v:shape id="Text Box 5" o:spid="_x0000_s1026" type="#_x0000_t202" style="position:absolute;left:0;text-align:left;margin-left:0;margin-top:16.7pt;width:445.5pt;height:12pt;z-index:251589632;visibility:visible;mso-wrap-style:square;mso-height-percent:0;mso-wrap-distance-left:9pt;mso-wrap-distance-top:0;mso-wrap-distance-right:9pt;mso-wrap-distance-bottom:0;mso-position-horizontal:absolute;mso-position-horizontal-relative:text;mso-position-vertical:absolute;mso-position-vertical-relative:text;mso-height-percent:0;mso-height-relative:margin;v-text-anchor:top" o:gfxdata="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" stroked="f">
                 <v:textbox inset="0,0,0,0">
                   <w:txbxContent>
                     <w:p>
@@ -4537,7 +4613,6 @@
         </w:rPr>
       </w:pPr>
       <w:r>
-        <w:lastRenderedPageBreak/>
         <w:tab/>
       </w:r>
       <w:r>
@@ -4593,6 +4668,7 @@
           <w:b/>
           <w:lang w:val="en-US"/>
         </w:rPr>
+        <w:lastRenderedPageBreak/>
         <w:t xml:space="preserve">Development Team (Time de </w:t>
       </w:r>
       <w:proofErr w:type="spellStart"/>
@@ -4685,7 +4761,7 @@
         <mc:AlternateContent>
           <mc:Choice Requires="wps">
             <w:drawing>
-              <wp:anchor distT="0" distB="0" distL="114300" distR="114300" simplePos="0" relativeHeight="251603456" behindDoc="0" locked="0" layoutInCell="1" allowOverlap="1" wp14:anchorId="06151346" wp14:editId="719122C4">
+              <wp:anchor distT="0" distB="0" distL="114300" distR="114300" simplePos="0" relativeHeight="251599872" behindDoc="0" locked="0" layoutInCell="1" allowOverlap="1" wp14:anchorId="06151346" wp14:editId="719122C4">
                 <wp:simplePos x="0" y="0"/>
                 <wp:positionH relativeFrom="column">
                   <wp:posOffset>0</wp:posOffset>
@@ -4807,7 +4883,7 @@
           </mc:Choice>
           <mc:Fallback>
             <w:pict>
-              <v:shape w14:anchorId="06151346" id="Text Box 1" o:spid="_x0000_s1027" type="#_x0000_t202" style="position:absolute;left:0;text-align:left;margin-left:0;margin-top:18pt;width:450.75pt;height:11.25pt;z-index:251603456;visibility:visible;mso-wrap-style:square;mso-height-percent:0;mso-wrap-distance-left:9pt;mso-wrap-distance-top:0;mso-wrap-distance-right:9pt;mso-wrap-distance-bottom:0;mso-position-horizontal:absolute;mso-position-horizontal-relative:text;mso-position-vertical:absolute;mso-position-vertical-relative:text;mso-height-percent:0;mso-height-relative:margin;v-text-anchor:top" o:gfxdata="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" stroked="f">
+              <v:shape w14:anchorId="06151346" id="Text Box 1" o:spid="_x0000_s1027" type="#_x0000_t202" style="position:absolute;left:0;text-align:left;margin-left:0;margin-top:18pt;width:450.75pt;height:11.25pt;z-index:251599872;visibility:visible;mso-wrap-style:square;mso-height-percent:0;mso-wrap-distance-left:9pt;mso-wrap-distance-top:0;mso-wrap-distance-right:9pt;mso-wrap-distance-bottom:0;mso-position-horizontal:absolute;mso-position-horizontal-relative:text;mso-position-vertical:absolute;mso-position-vertical-relative:text;mso-height-percent:0;mso-height-relative:margin;v-text-anchor:top" o:gfxdata="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" stroked="f">
                 <v:textbox inset="0,0,0,0">
                   <w:txbxContent>
                     <w:p>
@@ -4942,7 +5018,7 @@
           <w:lang w:val="pt-BR"/>
         </w:rPr>
         <w:drawing>
-          <wp:anchor distT="0" distB="0" distL="114300" distR="114300" simplePos="0" relativeHeight="251598336" behindDoc="0" locked="0" layoutInCell="1" allowOverlap="1">
+          <wp:anchor distT="0" distB="0" distL="114300" distR="114300" simplePos="0" relativeHeight="251594752" behindDoc="0" locked="0" layoutInCell="1" allowOverlap="1">
             <wp:simplePos x="0" y="0"/>
             <wp:positionH relativeFrom="column">
               <wp:posOffset>0</wp:posOffset>
@@ -5458,11 +5534,24 @@
           <w:lang w:val="pt-BR"/>
         </w:rPr>
       </w:pPr>
-      <w:r>
-        <w:rPr>
-          <w:b/>
-          <w:lang w:val="pt-BR"/>
-        </w:rPr>
+    </w:p>
+    <w:p>
+      <w:pPr>
+        <w:tabs>
+          <w:tab w:val="left" w:pos="720"/>
+        </w:tabs>
+        <w:jc w:val="both"/>
+        <w:rPr>
+          <w:b/>
+          <w:lang w:val="pt-BR"/>
+        </w:rPr>
+      </w:pPr>
+      <w:r>
+        <w:rPr>
+          <w:b/>
+          <w:lang w:val="pt-BR"/>
+        </w:rPr>
+        <w:lastRenderedPageBreak/>
         <w:t>3</w:t>
       </w:r>
       <w:r>
@@ -5521,6 +5610,68 @@
           <w:lang w:val="pt-BR"/>
         </w:rPr>
       </w:pPr>
+      <w:r>
+        <w:rPr>
+          <w:b/>
+          <w:noProof/>
+          <w:lang w:val="pt-BR"/>
+        </w:rPr>
+        <w:drawing>
+          <wp:anchor distT="0" distB="0" distL="114300" distR="114300" simplePos="0" relativeHeight="251638784" behindDoc="0" locked="0" layoutInCell="1" allowOverlap="1">
+            <wp:simplePos x="0" y="0"/>
+            <wp:positionH relativeFrom="column">
+              <wp:posOffset>1028700</wp:posOffset>
+            </wp:positionH>
+            <wp:positionV relativeFrom="page">
+              <wp:posOffset>1475740</wp:posOffset>
+            </wp:positionV>
+            <wp:extent cx="3667125" cy="1876425"/>
+            <wp:effectExtent l="0" t="0" r="9525" b="9525"/>
+            <wp:wrapTopAndBottom/>
+            <wp:docPr id="10" name="Picture 10" descr="A close up of a device&#10;&#10;Description generated with high confidence"/>
+            <wp:cNvGraphicFramePr>
+              <a:graphicFrameLocks xmlns:a="http://schemas.openxmlformats.org/drawingml/2006/main" noChangeAspect="1"/>
+            </wp:cNvGraphicFramePr>
+            <a:graphic xmlns:a="http://schemas.openxmlformats.org/drawingml/2006/main">
+              <a:graphicData uri="http://schemas.openxmlformats.org/drawingml/2006/picture">
+                <pic:pic xmlns:pic="http://schemas.openxmlformats.org/drawingml/2006/picture">
+                  <pic:nvPicPr>
+                    <pic:cNvPr id="10" name="Product-Backlog.png"/>
+                    <pic:cNvPicPr/>
+                  </pic:nvPicPr>
+                  <pic:blipFill>
+                    <a:blip r:embed="rId13" cstate="print">
+                      <a:extLst>
+                        <a:ext uri="{28A0092B-C50C-407E-A947-70E740481C1C}">
+                          <a14:useLocalDpi xmlns:a14="http://schemas.microsoft.com/office/drawing/2010/main" val="0"/>
+                        </a:ext>
+                      </a:extLst>
+                    </a:blip>
+                    <a:stretch>
+                      <a:fillRect/>
+                    </a:stretch>
+                  </pic:blipFill>
+                  <pic:spPr>
+                    <a:xfrm>
+                      <a:off x="0" y="0"/>
+                      <a:ext cx="3667125" cy="1876425"/>
+                    </a:xfrm>
+                    <a:prstGeom prst="rect">
+                      <a:avLst/>
+                    </a:prstGeom>
+                  </pic:spPr>
+                </pic:pic>
+              </a:graphicData>
+            </a:graphic>
+            <wp14:sizeRelH relativeFrom="page">
+              <wp14:pctWidth>0</wp14:pctWidth>
+            </wp14:sizeRelH>
+            <wp14:sizeRelV relativeFrom="page">
+              <wp14:pctHeight>0</wp14:pctHeight>
+            </wp14:sizeRelV>
+          </wp:anchor>
+        </w:drawing>
+      </w:r>
       <w:r>
         <w:rPr>
           <w:noProof/>
@@ -5528,7 +5679,7 @@
         <mc:AlternateContent>
           <mc:Choice Requires="wps">
             <w:drawing>
-              <wp:anchor distT="0" distB="0" distL="114300" distR="114300" simplePos="0" relativeHeight="251683328" behindDoc="0" locked="0" layoutInCell="1" allowOverlap="1" wp14:anchorId="51706BB5" wp14:editId="60E0F2BE">
+              <wp:anchor distT="0" distB="0" distL="114300" distR="114300" simplePos="0" relativeHeight="251682816" behindDoc="0" locked="0" layoutInCell="1" allowOverlap="1" wp14:anchorId="51706BB5" wp14:editId="60E0F2BE">
                 <wp:simplePos x="0" y="0"/>
                 <wp:positionH relativeFrom="column">
                   <wp:posOffset>1028700</wp:posOffset>
@@ -5674,7 +5825,7 @@
           </mc:Choice>
           <mc:Fallback>
             <w:pict>
-              <v:shape w14:anchorId="51706BB5" id="Text Box 11" o:spid="_x0000_s1028" type="#_x0000_t202" style="position:absolute;left:0;text-align:left;margin-left:81pt;margin-top:18.45pt;width:288.75pt;height:10.5pt;z-index:251683328;visibility:visible;mso-wrap-style:square;mso-height-percent:0;mso-wrap-distance-left:9pt;mso-wrap-distance-top:0;mso-wrap-distance-right:9pt;mso-wrap-distance-bottom:0;mso-position-horizontal:absolute;mso-position-horizontal-relative:text;mso-position-vertical:absolute;mso-position-vertical-relative:text;mso-height-percent:0;mso-height-relative:margin;v-text-anchor:top" o:gfxdata="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" stroked="f">
+              <v:shape w14:anchorId="51706BB5" id="Text Box 11" o:spid="_x0000_s1028" type="#_x0000_t202" style="position:absolute;left:0;text-align:left;margin-left:81pt;margin-top:18.45pt;width:288.75pt;height:10.5pt;z-index:251682816;visibility:visible;mso-wrap-style:square;mso-height-percent:0;mso-wrap-distance-left:9pt;mso-wrap-distance-top:0;mso-wrap-distance-right:9pt;mso-wrap-distance-bottom:0;mso-position-horizontal:absolute;mso-position-horizontal-relative:text;mso-position-vertical:absolute;mso-position-vertical-relative:text;mso-height-percent:0;mso-height-relative:margin;v-text-anchor:top" o:gfxdata="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" stroked="f">
                 <v:textbox inset="0,0,0,0">
                   <w:txbxContent>
                     <w:p>
@@ -5778,68 +5929,6 @@
           </mc:Fallback>
         </mc:AlternateContent>
       </w:r>
-      <w:r>
-        <w:rPr>
-          <w:b/>
-          <w:noProof/>
-          <w:lang w:val="pt-BR"/>
-        </w:rPr>
-        <w:drawing>
-          <wp:anchor distT="0" distB="0" distL="114300" distR="114300" simplePos="0" relativeHeight="251641344" behindDoc="0" locked="0" layoutInCell="1" allowOverlap="1">
-            <wp:simplePos x="0" y="0"/>
-            <wp:positionH relativeFrom="column">
-              <wp:posOffset>962025</wp:posOffset>
-            </wp:positionH>
-            <wp:positionV relativeFrom="page">
-              <wp:posOffset>1818640</wp:posOffset>
-            </wp:positionV>
-            <wp:extent cx="3667125" cy="1876425"/>
-            <wp:effectExtent l="0" t="0" r="9525" b="9525"/>
-            <wp:wrapTopAndBottom/>
-            <wp:docPr id="10" name="Picture 10" descr="A close up of a device&#10;&#10;Description generated with high confidence"/>
-            <wp:cNvGraphicFramePr>
-              <a:graphicFrameLocks xmlns:a="http://schemas.openxmlformats.org/drawingml/2006/main" noChangeAspect="1"/>
-            </wp:cNvGraphicFramePr>
-            <a:graphic xmlns:a="http://schemas.openxmlformats.org/drawingml/2006/main">
-              <a:graphicData uri="http://schemas.openxmlformats.org/drawingml/2006/picture">
-                <pic:pic xmlns:pic="http://schemas.openxmlformats.org/drawingml/2006/picture">
-                  <pic:nvPicPr>
-                    <pic:cNvPr id="10" name="Product-Backlog.png"/>
-                    <pic:cNvPicPr/>
-                  </pic:nvPicPr>
-                  <pic:blipFill>
-                    <a:blip r:embed="rId13" cstate="print">
-                      <a:extLst>
-                        <a:ext uri="{28A0092B-C50C-407E-A947-70E740481C1C}">
-                          <a14:useLocalDpi xmlns:a14="http://schemas.microsoft.com/office/drawing/2010/main" val="0"/>
-                        </a:ext>
-                      </a:extLst>
-                    </a:blip>
-                    <a:stretch>
-                      <a:fillRect/>
-                    </a:stretch>
-                  </pic:blipFill>
-                  <pic:spPr>
-                    <a:xfrm>
-                      <a:off x="0" y="0"/>
-                      <a:ext cx="3667125" cy="1876425"/>
-                    </a:xfrm>
-                    <a:prstGeom prst="rect">
-                      <a:avLst/>
-                    </a:prstGeom>
-                  </pic:spPr>
-                </pic:pic>
-              </a:graphicData>
-            </a:graphic>
-            <wp14:sizeRelH relativeFrom="page">
-              <wp14:pctWidth>0</wp14:pctWidth>
-            </wp14:sizeRelH>
-            <wp14:sizeRelV relativeFrom="page">
-              <wp14:pctHeight>0</wp14:pctHeight>
-            </wp14:sizeRelV>
-          </wp:anchor>
-        </w:drawing>
-      </w:r>
     </w:p>
     <w:p>
       <w:pPr>
@@ -5859,7 +5948,7 @@
         <mc:AlternateContent>
           <mc:Choice Requires="wps">
             <w:drawing>
-              <wp:anchor distT="0" distB="0" distL="114300" distR="114300" simplePos="0" relativeHeight="251715072" behindDoc="0" locked="0" layoutInCell="1" allowOverlap="1" wp14:anchorId="5450F4D2" wp14:editId="40CCFC33">
+              <wp:anchor distT="0" distB="0" distL="114300" distR="114300" simplePos="0" relativeHeight="251714560" behindDoc="0" locked="0" layoutInCell="1" allowOverlap="1" wp14:anchorId="5450F4D2" wp14:editId="40CCFC33">
                 <wp:simplePos x="0" y="0"/>
                 <wp:positionH relativeFrom="column">
                   <wp:posOffset>1028700</wp:posOffset>
@@ -5990,7 +6079,7 @@
           </mc:Choice>
           <mc:Fallback>
             <w:pict>
-              <v:shape w14:anchorId="5450F4D2" id="Text Box 13" o:spid="_x0000_s1029" type="#_x0000_t202" style="position:absolute;left:0;text-align:left;margin-left:81pt;margin-top:160.7pt;width:288.75pt;height:10.5pt;z-index:251715072;visibility:visible;mso-wrap-style:square;mso-height-percent:0;mso-wrap-distance-left:9pt;mso-wrap-distance-top:0;mso-wrap-distance-right:9pt;mso-wrap-distance-bottom:0;mso-position-horizontal:absolute;mso-position-horizontal-relative:text;mso-position-vertical:absolute;mso-position-vertical-relative:text;mso-height-percent:0;mso-height-relative:margin;v-text-anchor:top" o:gfxdata="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" stroked="f">
+              <v:shape w14:anchorId="5450F4D2" id="Text Box 13" o:spid="_x0000_s1029" type="#_x0000_t202" style="position:absolute;left:0;text-align:left;margin-left:81pt;margin-top:160.7pt;width:288.75pt;height:10.5pt;z-index:251714560;visibility:visible;mso-wrap-style:square;mso-height-percent:0;mso-wrap-distance-left:9pt;mso-wrap-distance-top:0;mso-wrap-distance-right:9pt;mso-wrap-distance-bottom:0;mso-position-horizontal:absolute;mso-position-horizontal-relative:text;mso-position-vertical:absolute;mso-position-vertical-relative:text;mso-height-percent:0;mso-height-relative:margin;v-text-anchor:top" o:gfxdata="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" stroked="f">
                 <v:textbox inset="0,0,0,0">
                   <w:txbxContent>
                     <w:p>
@@ -6079,13 +6168,6 @@
           </mc:Fallback>
         </mc:AlternateContent>
       </w:r>
-      <w:r>
-        <w:rPr>
-          <w:b/>
-          <w:lang w:val="pt-BR"/>
-        </w:rPr>
-        <w:tab/>
-      </w:r>
     </w:p>
     <w:p>
       <w:pPr>
@@ -6179,80 +6261,18 @@
       </w:pPr>
       <w:r>
         <w:rPr>
-          <w:b/>
-          <w:noProof/>
-          <w:lang w:val="pt-BR"/>
-        </w:rPr>
-        <w:drawing>
-          <wp:anchor distT="0" distB="0" distL="114300" distR="114300" simplePos="0" relativeHeight="251718144" behindDoc="0" locked="0" layoutInCell="1" allowOverlap="1">
-            <wp:simplePos x="0" y="0"/>
-            <wp:positionH relativeFrom="column">
-              <wp:posOffset>0</wp:posOffset>
-            </wp:positionH>
-            <wp:positionV relativeFrom="paragraph">
-              <wp:posOffset>497205</wp:posOffset>
-            </wp:positionV>
-            <wp:extent cx="5733415" cy="1466850"/>
-            <wp:effectExtent l="0" t="0" r="635" b="0"/>
-            <wp:wrapTopAndBottom/>
-            <wp:docPr id="14" name="Picture 14"/>
-            <wp:cNvGraphicFramePr>
-              <a:graphicFrameLocks xmlns:a="http://schemas.openxmlformats.org/drawingml/2006/main" noChangeAspect="1"/>
-            </wp:cNvGraphicFramePr>
-            <a:graphic xmlns:a="http://schemas.openxmlformats.org/drawingml/2006/main">
-              <a:graphicData uri="http://schemas.openxmlformats.org/drawingml/2006/picture">
-                <pic:pic xmlns:pic="http://schemas.openxmlformats.org/drawingml/2006/picture">
-                  <pic:nvPicPr>
-                    <pic:cNvPr id="14" name="Sprints.png"/>
-                    <pic:cNvPicPr/>
-                  </pic:nvPicPr>
-                  <pic:blipFill>
-                    <a:blip r:embed="rId14">
-                      <a:extLst>
-                        <a:ext uri="{28A0092B-C50C-407E-A947-70E740481C1C}">
-                          <a14:useLocalDpi xmlns:a14="http://schemas.microsoft.com/office/drawing/2010/main" val="0"/>
-                        </a:ext>
-                      </a:extLst>
-                    </a:blip>
-                    <a:stretch>
-                      <a:fillRect/>
-                    </a:stretch>
-                  </pic:blipFill>
-                  <pic:spPr>
-                    <a:xfrm>
-                      <a:off x="0" y="0"/>
-                      <a:ext cx="5733415" cy="1466850"/>
-                    </a:xfrm>
-                    <a:prstGeom prst="rect">
-                      <a:avLst/>
-                    </a:prstGeom>
-                  </pic:spPr>
-                </pic:pic>
-              </a:graphicData>
-            </a:graphic>
-            <wp14:sizeRelH relativeFrom="page">
-              <wp14:pctWidth>0</wp14:pctWidth>
-            </wp14:sizeRelH>
-            <wp14:sizeRelV relativeFrom="page">
-              <wp14:pctHeight>0</wp14:pctHeight>
-            </wp14:sizeRelV>
-          </wp:anchor>
-        </w:drawing>
-      </w:r>
-      <w:r>
-        <w:rPr>
           <w:noProof/>
         </w:rPr>
         <mc:AlternateContent>
           <mc:Choice Requires="wps">
             <w:drawing>
-              <wp:anchor distT="0" distB="0" distL="114300" distR="114300" simplePos="0" relativeHeight="251728384" behindDoc="0" locked="0" layoutInCell="1" allowOverlap="1" wp14:anchorId="01C2DDBA" wp14:editId="2BC0E590">
+              <wp:anchor distT="0" distB="0" distL="114300" distR="114300" simplePos="0" relativeHeight="251731968" behindDoc="0" locked="0" layoutInCell="1" allowOverlap="1" wp14:anchorId="01C2DDBA" wp14:editId="2BC0E590">
                 <wp:simplePos x="0" y="0"/>
                 <wp:positionH relativeFrom="column">
                   <wp:posOffset>0</wp:posOffset>
                 </wp:positionH>
                 <wp:positionV relativeFrom="paragraph">
-                  <wp:posOffset>1934210</wp:posOffset>
+                  <wp:posOffset>1953260</wp:posOffset>
                 </wp:positionV>
                 <wp:extent cx="5733415" cy="152400"/>
                 <wp:effectExtent l="0" t="0" r="635" b="0"/>
@@ -6366,7 +6386,7 @@
           </mc:Choice>
           <mc:Fallback>
             <w:pict>
-              <v:shape w14:anchorId="01C2DDBA" id="Text Box 17" o:spid="_x0000_s1030" type="#_x0000_t202" style="position:absolute;left:0;text-align:left;margin-left:0;margin-top:152.3pt;width:451.45pt;height:12pt;z-index:251728384;visibility:visible;mso-wrap-style:square;mso-height-percent:0;mso-wrap-distance-left:9pt;mso-wrap-distance-top:0;mso-wrap-distance-right:9pt;mso-wrap-distance-bottom:0;mso-position-horizontal:absolute;mso-position-horizontal-relative:text;mso-position-vertical:absolute;mso-position-vertical-relative:text;mso-height-percent:0;mso-height-relative:margin;v-text-anchor:top" o:gfxdata="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" stroked="f">
+              <v:shape w14:anchorId="01C2DDBA" id="Text Box 17" o:spid="_x0000_s1030" type="#_x0000_t202" style="position:absolute;left:0;text-align:left;margin-left:0;margin-top:153.8pt;width:451.45pt;height:12pt;z-index:251731968;visibility:visible;mso-wrap-style:square;mso-height-percent:0;mso-wrap-distance-left:9pt;mso-wrap-distance-top:0;mso-wrap-distance-right:9pt;mso-wrap-distance-bottom:0;mso-position-horizontal:absolute;mso-position-horizontal-relative:text;mso-position-vertical:absolute;mso-position-vertical-relative:text;mso-height-percent:0;mso-height-relative:margin;v-text-anchor:top" o:gfxdata="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" stroked="f">
                 <v:textbox inset="0,0,0,0">
                   <w:txbxContent>
                     <w:p>
@@ -6446,12 +6466,74 @@
       </w:r>
       <w:r>
         <w:rPr>
+          <w:b/>
+          <w:noProof/>
+          <w:lang w:val="pt-BR"/>
+        </w:rPr>
+        <w:drawing>
+          <wp:anchor distT="0" distB="0" distL="114300" distR="114300" simplePos="0" relativeHeight="251719680" behindDoc="0" locked="0" layoutInCell="1" allowOverlap="1">
+            <wp:simplePos x="0" y="0"/>
+            <wp:positionH relativeFrom="column">
+              <wp:posOffset>0</wp:posOffset>
+            </wp:positionH>
+            <wp:positionV relativeFrom="paragraph">
+              <wp:posOffset>495300</wp:posOffset>
+            </wp:positionV>
+            <wp:extent cx="5733415" cy="1524000"/>
+            <wp:effectExtent l="0" t="0" r="635" b="0"/>
+            <wp:wrapTopAndBottom/>
+            <wp:docPr id="14" name="Picture 14"/>
+            <wp:cNvGraphicFramePr>
+              <a:graphicFrameLocks xmlns:a="http://schemas.openxmlformats.org/drawingml/2006/main" noChangeAspect="1"/>
+            </wp:cNvGraphicFramePr>
+            <a:graphic xmlns:a="http://schemas.openxmlformats.org/drawingml/2006/main">
+              <a:graphicData uri="http://schemas.openxmlformats.org/drawingml/2006/picture">
+                <pic:pic xmlns:pic="http://schemas.openxmlformats.org/drawingml/2006/picture">
+                  <pic:nvPicPr>
+                    <pic:cNvPr id="14" name="Sprints.png"/>
+                    <pic:cNvPicPr/>
+                  </pic:nvPicPr>
+                  <pic:blipFill>
+                    <a:blip r:embed="rId14">
+                      <a:extLst>
+                        <a:ext uri="{28A0092B-C50C-407E-A947-70E740481C1C}">
+                          <a14:useLocalDpi xmlns:a14="http://schemas.microsoft.com/office/drawing/2010/main" val="0"/>
+                        </a:ext>
+                      </a:extLst>
+                    </a:blip>
+                    <a:stretch>
+                      <a:fillRect/>
+                    </a:stretch>
+                  </pic:blipFill>
+                  <pic:spPr>
+                    <a:xfrm>
+                      <a:off x="0" y="0"/>
+                      <a:ext cx="5733415" cy="1524000"/>
+                    </a:xfrm>
+                    <a:prstGeom prst="rect">
+                      <a:avLst/>
+                    </a:prstGeom>
+                  </pic:spPr>
+                </pic:pic>
+              </a:graphicData>
+            </a:graphic>
+            <wp14:sizeRelH relativeFrom="page">
+              <wp14:pctWidth>0</wp14:pctWidth>
+            </wp14:sizeRelH>
+            <wp14:sizeRelV relativeFrom="page">
+              <wp14:pctHeight>0</wp14:pctHeight>
+            </wp14:sizeRelV>
+          </wp:anchor>
+        </w:drawing>
+      </w:r>
+      <w:r>
+        <w:rPr>
           <w:noProof/>
         </w:rPr>
         <mc:AlternateContent>
           <mc:Choice Requires="wps">
             <w:drawing>
-              <wp:anchor distT="0" distB="0" distL="114300" distR="114300" simplePos="0" relativeHeight="251724288" behindDoc="0" locked="0" layoutInCell="1" allowOverlap="1" wp14:anchorId="1C1966B3" wp14:editId="1585AE6E">
+              <wp:anchor distT="0" distB="0" distL="114300" distR="114300" simplePos="0" relativeHeight="251725824" behindDoc="0" locked="0" layoutInCell="1" allowOverlap="1" wp14:anchorId="1C1966B3" wp14:editId="1585AE6E">
                 <wp:simplePos x="0" y="0"/>
                 <wp:positionH relativeFrom="column">
                   <wp:posOffset>0</wp:posOffset>
@@ -6581,7 +6663,7 @@
           </mc:Choice>
           <mc:Fallback>
             <w:pict>
-              <v:shape w14:anchorId="1C1966B3" id="Text Box 16" o:spid="_x0000_s1031" type="#_x0000_t202" style="position:absolute;left:0;text-align:left;margin-left:0;margin-top:27.75pt;width:451.45pt;height:11.25pt;z-index:251724288;visibility:visible;mso-wrap-style:square;mso-height-percent:0;mso-wrap-distance-left:9pt;mso-wrap-distance-top:0;mso-wrap-distance-right:9pt;mso-wrap-distance-bottom:0;mso-position-horizontal:absolute;mso-position-horizontal-relative:text;mso-position-vertical:absolute;mso-position-vertical-relative:text;mso-height-percent:0;mso-height-relative:margin;v-text-anchor:top" o:gfxdata="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" stroked="f">
+              <v:shape w14:anchorId="1C1966B3" id="Text Box 16" o:spid="_x0000_s1031" type="#_x0000_t202" style="position:absolute;left:0;text-align:left;margin-left:0;margin-top:27.75pt;width:451.45pt;height:11.25pt;z-index:251725824;visibility:visible;mso-wrap-style:square;mso-height-percent:0;mso-wrap-distance-left:9pt;mso-wrap-distance-top:0;mso-wrap-distance-right:9pt;mso-wrap-distance-bottom:0;mso-position-horizontal:absolute;mso-position-horizontal-relative:text;mso-position-vertical:absolute;mso-position-vertical-relative:text;mso-height-percent:0;mso-height-relative:margin;v-text-anchor:top" o:gfxdata="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" stroked="f">
                 <v:textbox inset="0,0,0,0">
                   <w:txbxContent>
                     <w:p>
@@ -7384,205 +7466,178 @@
         </w:tabs>
         <w:jc w:val="both"/>
         <w:rPr>
+          <w:sz w:val="23"/>
+          <w:szCs w:val="23"/>
+          <w:highlight w:val="white"/>
+        </w:rPr>
+      </w:pPr>
+      <w:r>
+        <w:rPr>
           <w:rFonts w:ascii="Verdana" w:hAnsi="Verdana"/>
           <w:color w:val="404040"/>
           <w:shd w:val="clear" w:color="auto" w:fill="FFFFFF"/>
         </w:rPr>
-      </w:pPr>
-      <w:r>
-        <w:rPr>
-          <w:rFonts w:ascii="Verdana" w:hAnsi="Verdana"/>
-          <w:color w:val="404040"/>
-          <w:shd w:val="clear" w:color="auto" w:fill="FFFFFF"/>
-        </w:rPr>
         <w:tab/>
       </w:r>
       <w:r>
         <w:rPr>
-          <w:rFonts w:ascii="Verdana" w:hAnsi="Verdana"/>
-          <w:color w:val="404040"/>
-          <w:shd w:val="clear" w:color="auto" w:fill="FFFFFF"/>
-          <w:lang w:val="pt-BR"/>
+          <w:sz w:val="23"/>
+          <w:szCs w:val="23"/>
+          <w:highlight w:val="white"/>
         </w:rPr>
         <w:t xml:space="preserve">Esta </w:t>
       </w:r>
       <w:proofErr w:type="spellStart"/>
       <w:r>
         <w:rPr>
-          <w:rFonts w:ascii="Verdana" w:hAnsi="Verdana"/>
-          <w:color w:val="404040"/>
-          <w:shd w:val="clear" w:color="auto" w:fill="FFFFFF"/>
-          <w:lang w:val="pt-BR"/>
+          <w:sz w:val="23"/>
+          <w:szCs w:val="23"/>
+          <w:highlight w:val="white"/>
         </w:rPr>
         <w:t>restrospectiva</w:t>
       </w:r>
       <w:proofErr w:type="spellEnd"/>
       <w:r>
         <w:rPr>
-          <w:rFonts w:ascii="Verdana" w:hAnsi="Verdana"/>
-          <w:color w:val="404040"/>
-          <w:shd w:val="clear" w:color="auto" w:fill="FFFFFF"/>
-          <w:lang w:val="pt-BR"/>
+          <w:sz w:val="23"/>
+          <w:szCs w:val="23"/>
+          <w:highlight w:val="white"/>
         </w:rPr>
         <w:t xml:space="preserve"> do </w:t>
       </w:r>
       <w:proofErr w:type="spellStart"/>
       <w:r>
         <w:rPr>
-          <w:rFonts w:ascii="Verdana" w:hAnsi="Verdana"/>
-          <w:color w:val="404040"/>
-          <w:shd w:val="clear" w:color="auto" w:fill="FFFFFF"/>
-          <w:lang w:val="pt-BR"/>
+          <w:sz w:val="23"/>
+          <w:szCs w:val="23"/>
+          <w:highlight w:val="white"/>
         </w:rPr>
         <w:t>sprint</w:t>
       </w:r>
       <w:proofErr w:type="spellEnd"/>
       <w:r>
         <w:rPr>
-          <w:rFonts w:ascii="Verdana" w:hAnsi="Verdana"/>
-          <w:color w:val="404040"/>
-          <w:shd w:val="clear" w:color="auto" w:fill="FFFFFF"/>
-          <w:lang w:val="pt-BR"/>
+          <w:sz w:val="23"/>
+          <w:szCs w:val="23"/>
+          <w:highlight w:val="white"/>
         </w:rPr>
         <w:t xml:space="preserve"> ocorre depois </w:t>
       </w:r>
       <w:r>
         <w:rPr>
-          <w:rFonts w:ascii="Verdana" w:hAnsi="Verdana"/>
-          <w:color w:val="404040"/>
-          <w:shd w:val="clear" w:color="auto" w:fill="FFFFFF"/>
+          <w:sz w:val="23"/>
+          <w:szCs w:val="23"/>
+          <w:highlight w:val="white"/>
         </w:rPr>
         <w:t>da Revisão da Sprint e antes da reunião de planejamento da próxima Sprint</w:t>
       </w:r>
       <w:r>
         <w:rPr>
-          <w:rFonts w:ascii="Verdana" w:hAnsi="Verdana"/>
-          <w:color w:val="404040"/>
-          <w:shd w:val="clear" w:color="auto" w:fill="FFFFFF"/>
-          <w:lang w:val="pt-BR"/>
-        </w:rPr>
-        <w:t>.</w:t>
-      </w:r>
-      <w:r>
-        <w:rPr>
-          <w:rFonts w:ascii="Verdana" w:hAnsi="Verdana"/>
-          <w:color w:val="404040"/>
-          <w:shd w:val="clear" w:color="auto" w:fill="FFFFFF"/>
-        </w:rPr>
-        <w:t xml:space="preserve"> </w:t>
-      </w:r>
-    </w:p>
-    <w:p>
-      <w:pPr>
-        <w:tabs>
-          <w:tab w:val="left" w:pos="720"/>
-        </w:tabs>
-        <w:jc w:val="both"/>
-        <w:rPr>
-          <w:b/>
-          <w:lang w:val="pt-BR"/>
-        </w:rPr>
-      </w:pPr>
-      <w:r>
-        <w:rPr>
-          <w:rFonts w:ascii="Verdana" w:hAnsi="Verdana"/>
-          <w:color w:val="404040"/>
-          <w:shd w:val="clear" w:color="auto" w:fill="FFFFFF"/>
+          <w:sz w:val="23"/>
+          <w:szCs w:val="23"/>
+          <w:highlight w:val="white"/>
+        </w:rPr>
+        <w:t xml:space="preserve">. </w:t>
+      </w:r>
+    </w:p>
+    <w:p>
+      <w:pPr>
+        <w:tabs>
+          <w:tab w:val="left" w:pos="720"/>
+        </w:tabs>
+        <w:jc w:val="both"/>
+        <w:rPr>
+          <w:sz w:val="23"/>
+          <w:szCs w:val="23"/>
+          <w:highlight w:val="white"/>
+        </w:rPr>
+      </w:pPr>
+      <w:r>
+        <w:rPr>
+          <w:sz w:val="23"/>
+          <w:szCs w:val="23"/>
+          <w:highlight w:val="white"/>
         </w:rPr>
         <w:tab/>
-      </w:r>
-      <w:r>
-        <w:rPr>
-          <w:rFonts w:ascii="Verdana" w:hAnsi="Verdana"/>
-          <w:color w:val="404040"/>
-          <w:shd w:val="clear" w:color="auto" w:fill="FFFFFF"/>
-          <w:lang w:val="pt-BR"/>
-        </w:rPr>
         <w:t xml:space="preserve">Muitos </w:t>
       </w:r>
       <w:r>
         <w:rPr>
-          <w:rFonts w:ascii="Verdana" w:hAnsi="Verdana"/>
-          <w:color w:val="404040"/>
-          <w:shd w:val="clear" w:color="auto" w:fill="FFFFFF"/>
-          <w:lang w:val="pt-BR"/>
+          <w:sz w:val="23"/>
+          <w:szCs w:val="23"/>
+          <w:highlight w:val="white"/>
         </w:rPr>
         <w:t xml:space="preserve">estudantes, ou até mesmo profissionais, </w:t>
       </w:r>
       <w:r>
         <w:rPr>
-          <w:rFonts w:ascii="Verdana" w:hAnsi="Verdana"/>
-          <w:color w:val="404040"/>
-          <w:shd w:val="clear" w:color="auto" w:fill="FFFFFF"/>
-          <w:lang w:val="pt-BR"/>
+          <w:sz w:val="23"/>
+          <w:szCs w:val="23"/>
+          <w:highlight w:val="white"/>
         </w:rPr>
         <w:t>podem confundir a retrospectiva com a revisão</w:t>
       </w:r>
       <w:r>
         <w:rPr>
-          <w:rFonts w:ascii="Verdana" w:hAnsi="Verdana"/>
-          <w:color w:val="404040"/>
-          <w:shd w:val="clear" w:color="auto" w:fill="FFFFFF"/>
-          <w:lang w:val="pt-BR"/>
+          <w:sz w:val="23"/>
+          <w:szCs w:val="23"/>
+          <w:highlight w:val="white"/>
         </w:rPr>
         <w:t>. No entanto, e</w:t>
       </w:r>
       <w:r>
         <w:rPr>
-          <w:rFonts w:ascii="Verdana" w:hAnsi="Verdana"/>
-          <w:color w:val="404040"/>
-          <w:shd w:val="clear" w:color="auto" w:fill="FFFFFF"/>
+          <w:sz w:val="23"/>
+          <w:szCs w:val="23"/>
+          <w:highlight w:val="white"/>
         </w:rPr>
         <w:t xml:space="preserve">nquanto Sprint Review </w:t>
       </w:r>
       <w:r>
         <w:rPr>
-          <w:rFonts w:ascii="Verdana" w:hAnsi="Verdana"/>
-          <w:color w:val="404040"/>
-          <w:shd w:val="clear" w:color="auto" w:fill="FFFFFF"/>
-          <w:lang w:val="pt-BR"/>
+          <w:sz w:val="23"/>
+          <w:szCs w:val="23"/>
+          <w:highlight w:val="white"/>
         </w:rPr>
         <w:t xml:space="preserve">tem como objetivo </w:t>
       </w:r>
       <w:r>
         <w:rPr>
-          <w:rFonts w:ascii="Verdana" w:hAnsi="Verdana"/>
-          <w:color w:val="404040"/>
-          <w:shd w:val="clear" w:color="auto" w:fill="FFFFFF"/>
+          <w:sz w:val="23"/>
+          <w:szCs w:val="23"/>
+          <w:highlight w:val="white"/>
         </w:rPr>
         <w:t xml:space="preserve">verificar </w:t>
       </w:r>
       <w:r>
         <w:rPr>
-          <w:rFonts w:ascii="Verdana" w:hAnsi="Verdana"/>
-          <w:color w:val="404040"/>
-          <w:shd w:val="clear" w:color="auto" w:fill="FFFFFF"/>
-          <w:lang w:val="pt-BR"/>
+          <w:sz w:val="23"/>
+          <w:szCs w:val="23"/>
+          <w:highlight w:val="white"/>
         </w:rPr>
         <w:t xml:space="preserve">se o produto necessita de alguma adaptação, </w:t>
       </w:r>
       <w:r>
         <w:rPr>
-          <w:rFonts w:ascii="Verdana" w:hAnsi="Verdana"/>
-          <w:color w:val="404040"/>
-          <w:shd w:val="clear" w:color="auto" w:fill="FFFFFF"/>
+          <w:sz w:val="23"/>
+          <w:szCs w:val="23"/>
+          <w:highlight w:val="white"/>
         </w:rPr>
         <w:t xml:space="preserve">o Sprint Retrospective </w:t>
       </w:r>
       <w:r>
         <w:rPr>
-          <w:rFonts w:ascii="Verdana" w:hAnsi="Verdana"/>
-          <w:color w:val="404040"/>
-          <w:shd w:val="clear" w:color="auto" w:fill="FFFFFF"/>
-          <w:lang w:val="pt-BR"/>
+          <w:sz w:val="23"/>
+          <w:szCs w:val="23"/>
+          <w:highlight w:val="white"/>
         </w:rPr>
         <w:t xml:space="preserve">verifica </w:t>
       </w:r>
       <w:r>
         <w:rPr>
-          <w:rFonts w:ascii="Verdana" w:hAnsi="Verdana"/>
-          <w:color w:val="404040"/>
-          <w:shd w:val="clear" w:color="auto" w:fill="FFFFFF"/>
+          <w:sz w:val="23"/>
+          <w:szCs w:val="23"/>
+          <w:highlight w:val="white"/>
         </w:rPr>
         <w:t>necessidades de adaptações no processo de trabalho.</w:t>
       </w:r>
@@ -7890,77 +7945,601 @@
           <w:b/>
           <w:sz w:val="26"/>
           <w:szCs w:val="26"/>
-        </w:rPr>
-      </w:pPr>
-    </w:p>
-    <w:p>
-      <w:pPr>
-        <w:tabs>
-          <w:tab w:val="left" w:pos="720"/>
-        </w:tabs>
+          <w:lang w:val="pt-BR"/>
+        </w:rPr>
+      </w:pPr>
+      <w:r>
         <w:rPr>
           <w:rFonts w:ascii="Times" w:eastAsia="Times" w:hAnsi="Times" w:cs="Times"/>
           <w:b/>
           <w:sz w:val="26"/>
           <w:szCs w:val="26"/>
-        </w:rPr>
-      </w:pPr>
-      <w:bookmarkStart w:id="5" w:name="_GoBack"/>
-      <w:bookmarkEnd w:id="5"/>
-      <w:r>
+          <w:lang w:val="pt-BR"/>
+        </w:rPr>
+        <w:t>4 DIFERENÇAS ENTRE SCRUM E XP</w:t>
+      </w:r>
+    </w:p>
+    <w:p>
+      <w:pPr>
+        <w:pBdr>
+          <w:top w:val="none" w:sz="0" w:space="0" w:color="auto"/>
+          <w:left w:val="none" w:sz="0" w:space="0" w:color="auto"/>
+          <w:bottom w:val="none" w:sz="0" w:space="0" w:color="auto"/>
+          <w:right w:val="none" w:sz="0" w:space="0" w:color="auto"/>
+          <w:between w:val="none" w:sz="0" w:space="0" w:color="auto"/>
+        </w:pBdr>
+        <w:shd w:val="clear" w:color="auto" w:fill="FFFFFF"/>
+        <w:spacing w:before="204" w:after="204" w:line="240" w:lineRule="auto"/>
+        <w:ind w:firstLine="360"/>
+        <w:jc w:val="both"/>
+        <w:textAlignment w:val="baseline"/>
+        <w:rPr>
+          <w:sz w:val="23"/>
+          <w:szCs w:val="23"/>
+          <w:highlight w:val="white"/>
+          <w:lang w:val="pt-BR"/>
+        </w:rPr>
+      </w:pPr>
+      <w:r>
+        <w:rPr>
+          <w:sz w:val="23"/>
+          <w:szCs w:val="23"/>
+          <w:highlight w:val="white"/>
+        </w:rPr>
+        <w:t>Scrum e Extreme Programming sem dúvida estão bem alinhados, se você conhece equipes que utilizam uma das duas metodologias certamente seria difícil decidir por qual delas optar. As diferenças existem e são pequenas, mas são importantes</w:t>
+      </w:r>
+      <w:r>
+        <w:rPr>
+          <w:sz w:val="23"/>
+          <w:szCs w:val="23"/>
+          <w:highlight w:val="white"/>
+          <w:lang w:val="pt-BR"/>
+        </w:rPr>
+        <w:t>. São elas:</w:t>
+      </w:r>
+    </w:p>
+    <w:p>
+      <w:pPr>
+        <w:numPr>
+          <w:ilvl w:val="0"/>
+          <w:numId w:val="10"/>
+        </w:numPr>
+        <w:pBdr>
+          <w:top w:val="none" w:sz="0" w:space="0" w:color="auto"/>
+          <w:left w:val="none" w:sz="0" w:space="0" w:color="auto"/>
+          <w:bottom w:val="none" w:sz="0" w:space="0" w:color="auto"/>
+          <w:right w:val="none" w:sz="0" w:space="0" w:color="auto"/>
+          <w:between w:val="none" w:sz="0" w:space="0" w:color="auto"/>
+        </w:pBdr>
+        <w:shd w:val="clear" w:color="auto" w:fill="FFFFFF"/>
+        <w:spacing w:line="240" w:lineRule="auto"/>
+        <w:jc w:val="both"/>
+        <w:textAlignment w:val="baseline"/>
+        <w:rPr>
+          <w:sz w:val="23"/>
+          <w:szCs w:val="23"/>
+          <w:highlight w:val="white"/>
+        </w:rPr>
+      </w:pPr>
+      <w:r>
+        <w:rPr>
+          <w:sz w:val="23"/>
+          <w:szCs w:val="23"/>
+          <w:highlight w:val="white"/>
+        </w:rPr>
+        <w:t>Equipes Scrum tipicamente trabalham em iterações (</w:t>
+      </w:r>
+      <w:proofErr w:type="spellStart"/>
+      <w:r>
+        <w:rPr>
+          <w:sz w:val="23"/>
+          <w:szCs w:val="23"/>
+          <w:highlight w:val="white"/>
+        </w:rPr>
+        <w:t>sprints</w:t>
+      </w:r>
+      <w:proofErr w:type="spellEnd"/>
+      <w:r>
+        <w:rPr>
+          <w:sz w:val="23"/>
+          <w:szCs w:val="23"/>
+          <w:highlight w:val="white"/>
+        </w:rPr>
+        <w:t>) que vão de 2 semanas até 1 mês. As equipes XP também trabalham em iterações</w:t>
+      </w:r>
+      <w:r>
+        <w:rPr>
+          <w:sz w:val="23"/>
+          <w:szCs w:val="23"/>
+          <w:highlight w:val="white"/>
+          <w:lang w:val="pt-BR"/>
+        </w:rPr>
+        <w:t>, no entanto,</w:t>
+      </w:r>
+      <w:r>
+        <w:rPr>
+          <w:sz w:val="23"/>
+          <w:szCs w:val="23"/>
+          <w:highlight w:val="white"/>
+        </w:rPr>
+        <w:t xml:space="preserve"> </w:t>
+      </w:r>
+      <w:r>
+        <w:rPr>
+          <w:sz w:val="23"/>
+          <w:szCs w:val="23"/>
+          <w:highlight w:val="white"/>
+          <w:lang w:val="pt-BR"/>
+        </w:rPr>
+        <w:t xml:space="preserve">vão </w:t>
+      </w:r>
+      <w:r>
+        <w:rPr>
+          <w:sz w:val="23"/>
+          <w:szCs w:val="23"/>
+          <w:highlight w:val="white"/>
+        </w:rPr>
+        <w:t>de 1 a 2 semanas.</w:t>
+      </w:r>
+    </w:p>
+    <w:p>
+      <w:pPr>
+        <w:pBdr>
+          <w:top w:val="none" w:sz="0" w:space="0" w:color="auto"/>
+          <w:left w:val="none" w:sz="0" w:space="0" w:color="auto"/>
+          <w:bottom w:val="none" w:sz="0" w:space="0" w:color="auto"/>
+          <w:right w:val="none" w:sz="0" w:space="0" w:color="auto"/>
+          <w:between w:val="none" w:sz="0" w:space="0" w:color="auto"/>
+        </w:pBdr>
+        <w:shd w:val="clear" w:color="auto" w:fill="FFFFFF"/>
+        <w:spacing w:line="240" w:lineRule="auto"/>
+        <w:ind w:left="360"/>
+        <w:jc w:val="both"/>
+        <w:textAlignment w:val="baseline"/>
+        <w:rPr>
+          <w:sz w:val="23"/>
+          <w:szCs w:val="23"/>
+          <w:highlight w:val="white"/>
+        </w:rPr>
+      </w:pPr>
+    </w:p>
+    <w:p>
+      <w:pPr>
+        <w:numPr>
+          <w:ilvl w:val="0"/>
+          <w:numId w:val="10"/>
+        </w:numPr>
+        <w:pBdr>
+          <w:top w:val="none" w:sz="0" w:space="0" w:color="auto"/>
+          <w:left w:val="none" w:sz="0" w:space="0" w:color="auto"/>
+          <w:bottom w:val="none" w:sz="0" w:space="0" w:color="auto"/>
+          <w:right w:val="none" w:sz="0" w:space="0" w:color="auto"/>
+          <w:between w:val="none" w:sz="0" w:space="0" w:color="auto"/>
+        </w:pBdr>
+        <w:shd w:val="clear" w:color="auto" w:fill="FFFFFF"/>
+        <w:spacing w:line="240" w:lineRule="auto"/>
+        <w:jc w:val="both"/>
+        <w:textAlignment w:val="baseline"/>
+        <w:rPr>
+          <w:sz w:val="23"/>
+          <w:szCs w:val="23"/>
+          <w:highlight w:val="white"/>
+        </w:rPr>
+      </w:pPr>
+      <w:r>
+        <w:rPr>
+          <w:sz w:val="23"/>
+          <w:szCs w:val="23"/>
+          <w:highlight w:val="white"/>
+        </w:rPr>
+        <w:t xml:space="preserve">Equipes </w:t>
+      </w:r>
+      <w:proofErr w:type="spellStart"/>
+      <w:r>
+        <w:rPr>
+          <w:sz w:val="23"/>
+          <w:szCs w:val="23"/>
+          <w:highlight w:val="white"/>
+        </w:rPr>
+        <w:t>Scrum</w:t>
+      </w:r>
+      <w:proofErr w:type="spellEnd"/>
+      <w:r>
+        <w:rPr>
+          <w:sz w:val="23"/>
+          <w:szCs w:val="23"/>
+          <w:highlight w:val="white"/>
+        </w:rPr>
+        <w:t xml:space="preserve"> não permitem alterações em seus </w:t>
+      </w:r>
+      <w:proofErr w:type="spellStart"/>
+      <w:r>
+        <w:rPr>
+          <w:sz w:val="23"/>
+          <w:szCs w:val="23"/>
+          <w:highlight w:val="white"/>
+        </w:rPr>
+        <w:t>sprints</w:t>
+      </w:r>
+      <w:proofErr w:type="spellEnd"/>
+      <w:r>
+        <w:rPr>
+          <w:sz w:val="23"/>
+          <w:szCs w:val="23"/>
+          <w:highlight w:val="white"/>
+        </w:rPr>
+        <w:t xml:space="preserve">, uma vez definido o </w:t>
+      </w:r>
+      <w:proofErr w:type="spellStart"/>
+      <w:r>
+        <w:rPr>
+          <w:sz w:val="23"/>
+          <w:szCs w:val="23"/>
+          <w:highlight w:val="white"/>
+        </w:rPr>
+        <w:t>sprint</w:t>
+      </w:r>
+      <w:proofErr w:type="spellEnd"/>
+      <w:r>
+        <w:rPr>
+          <w:sz w:val="23"/>
+          <w:szCs w:val="23"/>
+          <w:highlight w:val="white"/>
+        </w:rPr>
+        <w:t xml:space="preserve"> na reunião de planejamento e acordado os itens do </w:t>
+      </w:r>
+      <w:proofErr w:type="spellStart"/>
+      <w:r>
+        <w:rPr>
+          <w:sz w:val="23"/>
+          <w:szCs w:val="23"/>
+          <w:highlight w:val="white"/>
+        </w:rPr>
+        <w:t>backlog</w:t>
+      </w:r>
+      <w:proofErr w:type="spellEnd"/>
+      <w:r>
+        <w:rPr>
+          <w:sz w:val="23"/>
+          <w:szCs w:val="23"/>
+          <w:highlight w:val="white"/>
+        </w:rPr>
+        <w:t xml:space="preserve"> a serem entregues, estes itens não serão alterados até o final do </w:t>
+      </w:r>
+      <w:proofErr w:type="spellStart"/>
+      <w:r>
+        <w:rPr>
+          <w:sz w:val="23"/>
+          <w:szCs w:val="23"/>
+          <w:highlight w:val="white"/>
+        </w:rPr>
+        <w:t>sprint</w:t>
+      </w:r>
+      <w:proofErr w:type="spellEnd"/>
+      <w:r>
+        <w:rPr>
+          <w:sz w:val="23"/>
+          <w:szCs w:val="23"/>
+          <w:highlight w:val="white"/>
+        </w:rPr>
+        <w:t xml:space="preserve">. XP é mais flexível em relação a mudanças no </w:t>
+      </w:r>
+      <w:proofErr w:type="spellStart"/>
+      <w:r>
+        <w:rPr>
+          <w:sz w:val="23"/>
+          <w:szCs w:val="23"/>
+          <w:highlight w:val="white"/>
+        </w:rPr>
+        <w:t>sprint</w:t>
+      </w:r>
+      <w:proofErr w:type="spellEnd"/>
+      <w:r>
+        <w:rPr>
+          <w:sz w:val="23"/>
+          <w:szCs w:val="23"/>
+          <w:highlight w:val="white"/>
+        </w:rPr>
+        <w:t>, desde que o time não tenha começado a trabalhar em um dos itens anteriormente definidos, este item pode ser trocado por outro item de período de implementação equivalente.</w:t>
+      </w:r>
+    </w:p>
+    <w:p>
+      <w:pPr>
+        <w:pBdr>
+          <w:top w:val="none" w:sz="0" w:space="0" w:color="auto"/>
+          <w:left w:val="none" w:sz="0" w:space="0" w:color="auto"/>
+          <w:bottom w:val="none" w:sz="0" w:space="0" w:color="auto"/>
+          <w:right w:val="none" w:sz="0" w:space="0" w:color="auto"/>
+          <w:between w:val="none" w:sz="0" w:space="0" w:color="auto"/>
+        </w:pBdr>
+        <w:shd w:val="clear" w:color="auto" w:fill="FFFFFF"/>
+        <w:spacing w:line="240" w:lineRule="auto"/>
+        <w:jc w:val="both"/>
+        <w:textAlignment w:val="baseline"/>
+        <w:rPr>
+          <w:sz w:val="23"/>
+          <w:szCs w:val="23"/>
+          <w:highlight w:val="white"/>
+        </w:rPr>
+      </w:pPr>
+    </w:p>
+    <w:p>
+      <w:pPr>
+        <w:numPr>
+          <w:ilvl w:val="0"/>
+          <w:numId w:val="10"/>
+        </w:numPr>
+        <w:pBdr>
+          <w:top w:val="none" w:sz="0" w:space="0" w:color="auto"/>
+          <w:left w:val="none" w:sz="0" w:space="0" w:color="auto"/>
+          <w:bottom w:val="none" w:sz="0" w:space="0" w:color="auto"/>
+          <w:right w:val="none" w:sz="0" w:space="0" w:color="auto"/>
+          <w:between w:val="none" w:sz="0" w:space="0" w:color="auto"/>
+        </w:pBdr>
+        <w:shd w:val="clear" w:color="auto" w:fill="FFFFFF"/>
+        <w:spacing w:line="240" w:lineRule="auto"/>
+        <w:jc w:val="both"/>
+        <w:textAlignment w:val="baseline"/>
+        <w:rPr>
+          <w:sz w:val="23"/>
+          <w:szCs w:val="23"/>
+          <w:highlight w:val="white"/>
+        </w:rPr>
+      </w:pPr>
+      <w:r>
+        <w:rPr>
+          <w:sz w:val="23"/>
+          <w:szCs w:val="23"/>
+          <w:highlight w:val="white"/>
+        </w:rPr>
+        <w:t xml:space="preserve">Equipes XP trabalham em ordem de prioridade, recursos a serem desenvolvidos são priorizados pelo cliente e o time é obrigado a seguir esta ordem. </w:t>
+      </w:r>
+      <w:r>
+        <w:rPr>
+          <w:sz w:val="23"/>
+          <w:szCs w:val="23"/>
+          <w:highlight w:val="white"/>
+          <w:lang w:val="pt-BR"/>
+        </w:rPr>
+        <w:t xml:space="preserve">Já no </w:t>
+      </w:r>
+      <w:proofErr w:type="spellStart"/>
+      <w:r>
+        <w:rPr>
+          <w:sz w:val="23"/>
+          <w:szCs w:val="23"/>
+          <w:highlight w:val="white"/>
+          <w:lang w:val="pt-BR"/>
+        </w:rPr>
+        <w:t>Scrum</w:t>
+      </w:r>
+      <w:proofErr w:type="spellEnd"/>
+      <w:r>
+        <w:rPr>
+          <w:sz w:val="23"/>
+          <w:szCs w:val="23"/>
+          <w:highlight w:val="white"/>
+          <w:lang w:val="pt-BR"/>
+        </w:rPr>
+        <w:t>,</w:t>
+      </w:r>
+      <w:r>
+        <w:rPr>
+          <w:sz w:val="23"/>
+          <w:szCs w:val="23"/>
+          <w:highlight w:val="white"/>
+        </w:rPr>
+        <w:t xml:space="preserve"> o product owner define a prioridade do product backlog, mas </w:t>
+      </w:r>
+      <w:r>
+        <w:rPr>
+          <w:sz w:val="23"/>
+          <w:szCs w:val="23"/>
+          <w:highlight w:val="white"/>
+          <w:lang w:val="pt-BR"/>
+        </w:rPr>
+        <w:t xml:space="preserve">é </w:t>
+      </w:r>
+      <w:r>
+        <w:rPr>
+          <w:sz w:val="23"/>
+          <w:szCs w:val="23"/>
+          <w:highlight w:val="white"/>
+        </w:rPr>
+        <w:t xml:space="preserve">o time </w:t>
+      </w:r>
+      <w:r>
+        <w:rPr>
+          <w:sz w:val="23"/>
+          <w:szCs w:val="23"/>
+          <w:highlight w:val="white"/>
+          <w:lang w:val="pt-BR"/>
+        </w:rPr>
+        <w:t xml:space="preserve">quem </w:t>
+      </w:r>
+      <w:r>
+        <w:rPr>
+          <w:sz w:val="23"/>
+          <w:szCs w:val="23"/>
+          <w:highlight w:val="white"/>
+        </w:rPr>
+        <w:t>irá definir a sequência de implementação dos itens do backlog.</w:t>
+      </w:r>
+    </w:p>
+    <w:p>
+      <w:pPr>
+        <w:pBdr>
+          <w:top w:val="none" w:sz="0" w:space="0" w:color="auto"/>
+          <w:left w:val="none" w:sz="0" w:space="0" w:color="auto"/>
+          <w:bottom w:val="none" w:sz="0" w:space="0" w:color="auto"/>
+          <w:right w:val="none" w:sz="0" w:space="0" w:color="auto"/>
+          <w:between w:val="none" w:sz="0" w:space="0" w:color="auto"/>
+        </w:pBdr>
+        <w:shd w:val="clear" w:color="auto" w:fill="FFFFFF"/>
+        <w:spacing w:line="240" w:lineRule="auto"/>
+        <w:jc w:val="both"/>
+        <w:textAlignment w:val="baseline"/>
+        <w:rPr>
+          <w:sz w:val="23"/>
+          <w:szCs w:val="23"/>
+          <w:highlight w:val="white"/>
+        </w:rPr>
+      </w:pPr>
+    </w:p>
+    <w:p>
+      <w:pPr>
+        <w:numPr>
+          <w:ilvl w:val="0"/>
+          <w:numId w:val="10"/>
+        </w:numPr>
+        <w:pBdr>
+          <w:top w:val="none" w:sz="0" w:space="0" w:color="auto"/>
+          <w:left w:val="none" w:sz="0" w:space="0" w:color="auto"/>
+          <w:bottom w:val="none" w:sz="0" w:space="0" w:color="auto"/>
+          <w:right w:val="none" w:sz="0" w:space="0" w:color="auto"/>
+          <w:between w:val="none" w:sz="0" w:space="0" w:color="auto"/>
+        </w:pBdr>
+        <w:shd w:val="clear" w:color="auto" w:fill="FFFFFF"/>
+        <w:spacing w:line="240" w:lineRule="auto"/>
+        <w:jc w:val="both"/>
+        <w:textAlignment w:val="baseline"/>
+        <w:rPr>
+          <w:sz w:val="23"/>
+          <w:szCs w:val="23"/>
+          <w:highlight w:val="white"/>
+        </w:rPr>
+      </w:pPr>
+      <w:proofErr w:type="spellStart"/>
+      <w:r>
+        <w:rPr>
+          <w:sz w:val="23"/>
+          <w:szCs w:val="23"/>
+          <w:highlight w:val="white"/>
+        </w:rPr>
+        <w:t>Scrum</w:t>
+      </w:r>
+      <w:proofErr w:type="spellEnd"/>
+      <w:r>
+        <w:rPr>
+          <w:sz w:val="23"/>
+          <w:szCs w:val="23"/>
+          <w:highlight w:val="white"/>
+        </w:rPr>
+        <w:t xml:space="preserve"> não estabelece quaisquer práticas de engenharia de software, XP sim. Estas práticas são extremamente importantes no desenvolvimento de software</w:t>
+      </w:r>
+      <w:r>
+        <w:rPr>
+          <w:sz w:val="23"/>
+          <w:szCs w:val="23"/>
+          <w:highlight w:val="white"/>
+          <w:lang w:val="pt-BR"/>
+        </w:rPr>
+        <w:t xml:space="preserve"> como por exemplo o d</w:t>
+      </w:r>
+      <w:r>
+        <w:rPr>
+          <w:sz w:val="23"/>
+          <w:szCs w:val="23"/>
+          <w:highlight w:val="white"/>
+        </w:rPr>
+        <w:t>envolvimento dirigido por testes</w:t>
+      </w:r>
+      <w:r>
+        <w:rPr>
+          <w:sz w:val="23"/>
+          <w:szCs w:val="23"/>
+          <w:highlight w:val="white"/>
+          <w:lang w:val="pt-BR"/>
+        </w:rPr>
+        <w:t>(TDD)</w:t>
+      </w:r>
+      <w:r>
+        <w:rPr>
+          <w:sz w:val="23"/>
+          <w:szCs w:val="23"/>
+          <w:highlight w:val="white"/>
+        </w:rPr>
+        <w:t xml:space="preserve">, foco em testes automatizados design simples, refactoring e </w:t>
+      </w:r>
+      <w:r>
+        <w:rPr>
+          <w:sz w:val="23"/>
+          <w:szCs w:val="23"/>
+          <w:highlight w:val="white"/>
+          <w:lang w:val="pt-BR"/>
+        </w:rPr>
+        <w:t xml:space="preserve">entre </w:t>
+      </w:r>
+      <w:r>
+        <w:rPr>
+          <w:sz w:val="23"/>
+          <w:szCs w:val="23"/>
+          <w:highlight w:val="white"/>
+        </w:rPr>
+        <w:t>outros.</w:t>
+      </w:r>
+    </w:p>
+    <w:p>
+      <w:pPr>
+        <w:pStyle w:val="ListParagraph"/>
+        <w:rPr>
+          <w:sz w:val="23"/>
+          <w:szCs w:val="23"/>
+          <w:highlight w:val="white"/>
+        </w:rPr>
+      </w:pPr>
+    </w:p>
+    <w:p>
+      <w:pPr>
+        <w:pBdr>
+          <w:top w:val="none" w:sz="0" w:space="0" w:color="auto"/>
+          <w:left w:val="none" w:sz="0" w:space="0" w:color="auto"/>
+          <w:bottom w:val="none" w:sz="0" w:space="0" w:color="auto"/>
+          <w:right w:val="none" w:sz="0" w:space="0" w:color="auto"/>
+          <w:between w:val="none" w:sz="0" w:space="0" w:color="auto"/>
+        </w:pBdr>
+        <w:shd w:val="clear" w:color="auto" w:fill="FFFFFF"/>
+        <w:spacing w:line="240" w:lineRule="auto"/>
+        <w:ind w:left="360"/>
+        <w:jc w:val="both"/>
+        <w:textAlignment w:val="baseline"/>
+        <w:rPr>
+          <w:sz w:val="23"/>
+          <w:szCs w:val="23"/>
+          <w:highlight w:val="white"/>
+        </w:rPr>
+      </w:pPr>
+    </w:p>
+    <w:p>
+      <w:pPr>
+        <w:tabs>
+          <w:tab w:val="left" w:pos="720"/>
+        </w:tabs>
         <w:rPr>
           <w:rFonts w:ascii="Times" w:eastAsia="Times" w:hAnsi="Times" w:cs="Times"/>
           <w:b/>
           <w:sz w:val="26"/>
           <w:szCs w:val="26"/>
         </w:rPr>
-        <w:t>4. Considerações Finais</w:t>
-      </w:r>
-    </w:p>
-    <w:p>
-      <w:pPr>
-        <w:tabs>
-          <w:tab w:val="left" w:pos="720"/>
-        </w:tabs>
-        <w:spacing w:before="120" w:line="240" w:lineRule="auto"/>
-        <w:ind w:firstLine="709"/>
-        <w:jc w:val="both"/>
-        <w:rPr>
-          <w:rFonts w:ascii="Times" w:eastAsia="Times" w:hAnsi="Times" w:cs="Times"/>
-          <w:sz w:val="24"/>
-          <w:szCs w:val="24"/>
-        </w:rPr>
-      </w:pPr>
-      <w:r>
-        <w:rPr>
-          <w:rFonts w:ascii="Times" w:eastAsia="Times" w:hAnsi="Times" w:cs="Times"/>
-          <w:sz w:val="24"/>
-          <w:szCs w:val="24"/>
-        </w:rPr>
-        <w:t>a modelagem de dados é algo desafiador para equipes de Tecnologia da Informação (TI), especialmente quando os modelos são desenvolvidos por profissionais</w:t>
-      </w:r>
-      <w:r>
-        <w:rPr>
-          <w:rFonts w:ascii="Times" w:eastAsia="Times" w:hAnsi="Times" w:cs="Times"/>
-          <w:sz w:val="24"/>
-          <w:szCs w:val="24"/>
-        </w:rPr>
-        <w:t xml:space="preserve"> diferentes.</w:t>
-      </w:r>
-    </w:p>
-    <w:p>
-      <w:pPr>
-        <w:tabs>
-          <w:tab w:val="left" w:pos="720"/>
-        </w:tabs>
-        <w:spacing w:before="120" w:line="240" w:lineRule="auto"/>
-        <w:jc w:val="both"/>
-        <w:rPr>
-          <w:rFonts w:ascii="Times" w:eastAsia="Times" w:hAnsi="Times" w:cs="Times"/>
-          <w:sz w:val="24"/>
-          <w:szCs w:val="24"/>
-        </w:rPr>
-      </w:pPr>
+      </w:pPr>
+      <w:r>
+        <w:rPr>
+          <w:rFonts w:ascii="Times" w:eastAsia="Times" w:hAnsi="Times" w:cs="Times"/>
+          <w:b/>
+          <w:sz w:val="26"/>
+          <w:szCs w:val="26"/>
+        </w:rPr>
+        <w:t xml:space="preserve">4. </w:t>
+      </w:r>
+      <w:r>
+        <w:rPr>
+          <w:rFonts w:ascii="Times" w:eastAsia="Times" w:hAnsi="Times" w:cs="Times"/>
+          <w:b/>
+          <w:sz w:val="26"/>
+          <w:szCs w:val="26"/>
+        </w:rPr>
+        <w:t>CONSIDERAÇÕES FINAIS</w:t>
+      </w:r>
     </w:p>
     <w:p>
       <w:pPr>
@@ -8097,8 +8676,34 @@
           <w:rFonts w:ascii="Times" w:eastAsia="Times" w:hAnsi="Times" w:cs="Times"/>
           <w:sz w:val="24"/>
           <w:szCs w:val="24"/>
-        </w:rPr>
-        <w:t>https://hbr.org/1986/01/the-new-new-product-development-game. Acesso em 28 de Dezembro de 2017.</w:t>
+          <w:lang w:val="pt-BR"/>
+        </w:rPr>
+        <w:t>&lt;</w:t>
+      </w:r>
+      <w:r>
+        <w:rPr>
+          <w:rFonts w:ascii="Times" w:eastAsia="Times" w:hAnsi="Times" w:cs="Times"/>
+          <w:sz w:val="24"/>
+          <w:szCs w:val="24"/>
+        </w:rPr>
+        <w:t>https://hbr.org/1986/01/the-new-new-product-development-game</w:t>
+      </w:r>
+      <w:r>
+        <w:rPr>
+          <w:rFonts w:ascii="Times" w:eastAsia="Times" w:hAnsi="Times" w:cs="Times"/>
+          <w:sz w:val="24"/>
+          <w:szCs w:val="24"/>
+          <w:lang w:val="pt-BR"/>
+        </w:rPr>
+        <w:t>&gt;</w:t>
+      </w:r>
+      <w:r>
+        <w:rPr>
+          <w:rFonts w:ascii="Times" w:eastAsia="Times" w:hAnsi="Times" w:cs="Times"/>
+          <w:sz w:val="24"/>
+          <w:szCs w:val="24"/>
+        </w:rPr>
+        <w:t>. Acesso em 28 de Dezembro de 2017.</w:t>
       </w:r>
     </w:p>
     <w:p>
@@ -8153,7 +8758,33 @@
           <w:sz w:val="24"/>
           <w:szCs w:val="24"/>
         </w:rPr>
-        <w:t>Disponível em http://www.mindmaster.com.br/scrum</w:t>
+        <w:t xml:space="preserve">Disponível em </w:t>
+      </w:r>
+      <w:r>
+        <w:rPr>
+          <w:rFonts w:ascii="Times" w:eastAsia="Times" w:hAnsi="Times" w:cs="Times"/>
+          <w:sz w:val="24"/>
+          <w:szCs w:val="24"/>
+          <w:lang w:val="pt-BR"/>
+        </w:rPr>
+        <w:t>&lt;</w:t>
+      </w:r>
+      <w:r>
+        <w:rPr>
+          <w:rFonts w:ascii="Times" w:eastAsia="Times" w:hAnsi="Times" w:cs="Times"/>
+          <w:sz w:val="24"/>
+          <w:szCs w:val="24"/>
+        </w:rPr>
+        <w:t>http://www.mindmaster.com.br/scrum</w:t>
+      </w:r>
+      <w:r>
+        <w:rPr>
+          <w:rFonts w:ascii="Times" w:eastAsia="Times" w:hAnsi="Times" w:cs="Times"/>
+          <w:sz w:val="24"/>
+          <w:szCs w:val="24"/>
+          <w:lang w:val="pt-BR"/>
+        </w:rPr>
+        <w:t>&gt;</w:t>
       </w:r>
       <w:r>
         <w:rPr>
@@ -8253,25 +8884,350 @@
           <w:szCs w:val="24"/>
         </w:rPr>
         <w:t xml:space="preserve">. Disponível em </w:t>
+      </w:r>
+      <w:r>
+        <w:rPr>
+          <w:rFonts w:ascii="Times" w:eastAsia="Times" w:hAnsi="Times" w:cs="Times"/>
+          <w:sz w:val="24"/>
+          <w:szCs w:val="24"/>
+          <w:lang w:val="pt-BR"/>
+        </w:rPr>
+        <w:t>&lt;</w:t>
+      </w:r>
+      <w:r>
+        <w:rPr>
+          <w:rFonts w:ascii="Times" w:eastAsia="Times" w:hAnsi="Times" w:cs="Times"/>
+          <w:sz w:val="24"/>
+          <w:szCs w:val="24"/>
+        </w:rPr>
+        <w:t>http://www.extremeprogramming.org/</w:t>
+      </w:r>
+      <w:r>
+        <w:rPr>
+          <w:rFonts w:ascii="Times" w:eastAsia="Times" w:hAnsi="Times" w:cs="Times"/>
+          <w:sz w:val="24"/>
+          <w:szCs w:val="24"/>
+          <w:lang w:val="pt-BR"/>
+        </w:rPr>
+        <w:t>&gt;</w:t>
+      </w:r>
+      <w:r>
+        <w:rPr>
+          <w:rFonts w:ascii="Times" w:eastAsia="Times" w:hAnsi="Times" w:cs="Times"/>
+          <w:sz w:val="24"/>
+          <w:szCs w:val="24"/>
+        </w:rPr>
+        <w:t>. Acesso em 29 de Dezembro de 2017.</w:t>
+      </w:r>
+    </w:p>
+    <w:p>
+      <w:pPr>
+        <w:shd w:val="clear" w:color="auto" w:fill="FFFFFF"/>
+        <w:tabs>
+          <w:tab w:val="left" w:pos="720"/>
+        </w:tabs>
+        <w:spacing w:line="240" w:lineRule="auto"/>
+        <w:jc w:val="both"/>
+        <w:rPr>
+          <w:rFonts w:ascii="Times" w:eastAsia="Times" w:hAnsi="Times" w:cs="Times"/>
+          <w:sz w:val="24"/>
+          <w:szCs w:val="24"/>
+        </w:rPr>
+      </w:pPr>
+    </w:p>
+    <w:p>
+      <w:pPr>
+        <w:rPr>
+          <w:rFonts w:ascii="Times" w:eastAsia="Times" w:hAnsi="Times" w:cs="Times"/>
+          <w:b/>
+          <w:sz w:val="24"/>
+          <w:szCs w:val="24"/>
+        </w:rPr>
+      </w:pPr>
+      <w:r>
+        <w:rPr>
+          <w:rFonts w:ascii="Times" w:eastAsia="Times" w:hAnsi="Times" w:cs="Times"/>
+          <w:sz w:val="24"/>
+          <w:szCs w:val="24"/>
+        </w:rPr>
+        <w:t xml:space="preserve">SUTHERLAND, </w:t>
+      </w:r>
+      <w:r>
+        <w:rPr>
+          <w:rFonts w:ascii="Times" w:eastAsia="Times" w:hAnsi="Times" w:cs="Times"/>
+          <w:sz w:val="24"/>
+          <w:szCs w:val="24"/>
+          <w:lang w:val="pt-BR"/>
+        </w:rPr>
+        <w:t xml:space="preserve"> </w:t>
+      </w:r>
+      <w:r>
+        <w:rPr>
+          <w:rFonts w:ascii="Times" w:eastAsia="Times" w:hAnsi="Times" w:cs="Times"/>
+          <w:sz w:val="24"/>
+          <w:szCs w:val="24"/>
+        </w:rPr>
+        <w:t>J.</w:t>
+      </w:r>
+      <w:r>
+        <w:rPr>
+          <w:rFonts w:ascii="Times" w:eastAsia="Times" w:hAnsi="Times" w:cs="Times"/>
+          <w:sz w:val="24"/>
+          <w:szCs w:val="24"/>
+        </w:rPr>
+        <w:t xml:space="preserve"> –</w:t>
+      </w:r>
+      <w:r>
+        <w:rPr>
+          <w:rFonts w:ascii="Times" w:eastAsia="Times" w:hAnsi="Times" w:cs="Times"/>
+          <w:sz w:val="24"/>
+          <w:szCs w:val="24"/>
+        </w:rPr>
+        <w:t xml:space="preserve"> </w:t>
+      </w:r>
+      <w:r>
+        <w:rPr>
+          <w:rFonts w:ascii="Times" w:eastAsia="Times" w:hAnsi="Times" w:cs="Times"/>
+          <w:sz w:val="24"/>
+          <w:szCs w:val="24"/>
+          <w:lang w:val="pt-BR"/>
+        </w:rPr>
+        <w:t xml:space="preserve"> </w:t>
+      </w:r>
+      <w:r>
+        <w:rPr>
+          <w:rFonts w:ascii="Times" w:eastAsia="Times" w:hAnsi="Times" w:cs="Times"/>
+          <w:b/>
+          <w:sz w:val="24"/>
+          <w:szCs w:val="24"/>
+        </w:rPr>
+        <w:t>Scrum</w:t>
+      </w:r>
+      <w:r>
+        <w:rPr>
+          <w:rFonts w:ascii="Times" w:eastAsia="Times" w:hAnsi="Times" w:cs="Times"/>
+          <w:b/>
+          <w:sz w:val="24"/>
+          <w:szCs w:val="24"/>
+        </w:rPr>
+        <w:t>:</w:t>
+      </w:r>
+      <w:r>
+        <w:rPr>
+          <w:rFonts w:ascii="Times" w:eastAsia="Times" w:hAnsi="Times" w:cs="Times"/>
+          <w:b/>
+          <w:sz w:val="24"/>
+          <w:szCs w:val="24"/>
+        </w:rPr>
+        <w:t xml:space="preserve"> A arte de fazer o dobro do trabalho na metade do tempo</w:t>
+      </w:r>
+      <w:r>
+        <w:rPr>
+          <w:rFonts w:ascii="Times" w:eastAsia="Times" w:hAnsi="Times" w:cs="Times"/>
+          <w:b/>
+          <w:sz w:val="24"/>
+          <w:szCs w:val="24"/>
+        </w:rPr>
+        <w:t>. Leya, 2014.</w:t>
+      </w:r>
+    </w:p>
+    <w:p>
+      <w:pPr>
+        <w:rPr>
+          <w:rFonts w:ascii="Times" w:eastAsia="Times" w:hAnsi="Times" w:cs="Times"/>
+          <w:b/>
+          <w:sz w:val="24"/>
+          <w:szCs w:val="24"/>
+        </w:rPr>
+      </w:pPr>
+    </w:p>
+    <w:p>
+      <w:pPr>
+        <w:rPr>
+          <w:rFonts w:ascii="Times" w:eastAsia="Times" w:hAnsi="Times" w:cs="Times"/>
+          <w:b/>
+          <w:sz w:val="24"/>
+          <w:szCs w:val="24"/>
+          <w:lang w:val="pt-BR"/>
+        </w:rPr>
+      </w:pPr>
+      <w:r>
+        <w:rPr>
+          <w:rFonts w:ascii="Times" w:eastAsia="Times" w:hAnsi="Times" w:cs="Times"/>
+          <w:sz w:val="24"/>
+          <w:szCs w:val="24"/>
+        </w:rPr>
+        <w:t>TELES, VINÍCIUS MANHÃES</w:t>
+      </w:r>
+      <w:r>
+        <w:rPr>
+          <w:rFonts w:ascii="Times" w:eastAsia="Times" w:hAnsi="Times" w:cs="Times"/>
+          <w:b/>
+          <w:sz w:val="24"/>
+          <w:szCs w:val="24"/>
+          <w:lang w:val="pt-BR"/>
+        </w:rPr>
+        <w:t xml:space="preserve"> - </w:t>
+      </w:r>
+      <w:r>
+        <w:rPr>
+          <w:rFonts w:ascii="Times" w:eastAsia="Times" w:hAnsi="Times" w:cs="Times"/>
+          <w:b/>
+          <w:sz w:val="24"/>
+          <w:szCs w:val="24"/>
+        </w:rPr>
+        <w:t>Um estudo de caso da adoção das práticas e valores do extreme programming</w:t>
+      </w:r>
+      <w:r>
+        <w:rPr>
+          <w:rFonts w:ascii="Times" w:eastAsia="Times" w:hAnsi="Times" w:cs="Times"/>
+          <w:b/>
+          <w:sz w:val="24"/>
+          <w:szCs w:val="24"/>
+          <w:lang w:val="pt-BR"/>
+        </w:rPr>
+        <w:t xml:space="preserve">. Universidade Federal do Rio de Janeiro, RJ, 2005. </w:t>
+      </w:r>
+      <w:r>
+        <w:rPr>
+          <w:rFonts w:ascii="Times" w:eastAsia="Times" w:hAnsi="Times" w:cs="Times"/>
+          <w:sz w:val="24"/>
+          <w:szCs w:val="24"/>
+          <w:lang w:val="pt-BR"/>
+        </w:rPr>
+        <w:t xml:space="preserve">Disponível em </w:t>
+      </w:r>
+      <w:r>
+        <w:rPr>
+          <w:rFonts w:ascii="Times" w:eastAsia="Times" w:hAnsi="Times" w:cs="Times"/>
+          <w:sz w:val="24"/>
+          <w:szCs w:val="24"/>
+          <w:lang w:val="pt-BR"/>
+        </w:rPr>
+        <w:t xml:space="preserve">&lt;https://www.ime.usp.br/~ale/Dissertacao.pdf&gt;. Acesso em 27 de </w:t>
+      </w:r>
+      <w:proofErr w:type="gramStart"/>
+      <w:r>
+        <w:rPr>
+          <w:rFonts w:ascii="Times" w:eastAsia="Times" w:hAnsi="Times" w:cs="Times"/>
+          <w:sz w:val="24"/>
+          <w:szCs w:val="24"/>
+          <w:lang w:val="pt-BR"/>
+        </w:rPr>
+        <w:t>Dezembro</w:t>
+      </w:r>
+      <w:proofErr w:type="gramEnd"/>
+      <w:r>
+        <w:rPr>
+          <w:rFonts w:ascii="Times" w:eastAsia="Times" w:hAnsi="Times" w:cs="Times"/>
+          <w:sz w:val="24"/>
+          <w:szCs w:val="24"/>
+          <w:lang w:val="pt-BR"/>
+        </w:rPr>
+        <w:t xml:space="preserve"> de 2017</w:t>
+      </w:r>
+      <w:r>
+        <w:rPr>
+          <w:rFonts w:ascii="Times" w:eastAsia="Times" w:hAnsi="Times" w:cs="Times"/>
+          <w:sz w:val="24"/>
+          <w:szCs w:val="24"/>
+          <w:lang w:val="pt-BR"/>
+        </w:rPr>
+        <w:t>.</w:t>
+      </w:r>
+    </w:p>
+    <w:p>
+      <w:pPr>
+        <w:rPr>
+          <w:rFonts w:ascii="Times" w:eastAsia="Times" w:hAnsi="Times" w:cs="Times"/>
+          <w:b/>
+          <w:sz w:val="24"/>
+          <w:szCs w:val="24"/>
+          <w:lang w:val="pt-BR"/>
+        </w:rPr>
+      </w:pPr>
+    </w:p>
+    <w:p>
+      <w:pPr>
+        <w:pStyle w:val="ListadeItens"/>
+        <w:rPr>
+          <w:lang/>
+        </w:rPr>
+      </w:pPr>
+      <w:r>
+        <w:rPr>
+          <w:lang/>
+        </w:rPr>
+        <w:t xml:space="preserve"> </w:t>
+      </w:r>
+      <w:r>
+        <w:rPr>
+          <w:lang/>
+        </w:rPr>
+        <w:t>[3</w:t>
+      </w:r>
+      <w:bookmarkStart w:id="5" w:name="_GoBack"/>
+      <w:bookmarkEnd w:id="5"/>
+      <w:r>
+        <w:rPr>
+          <w:lang/>
+        </w:rPr>
+        <w:t>]</w:t>
       </w:r>
       <w:hyperlink r:id="rId17" w:history="1">
         <w:r>
           <w:rPr>
-            <w:rFonts w:ascii="Times" w:eastAsia="Times" w:hAnsi="Times" w:cs="Times"/>
-            <w:sz w:val="24"/>
-            <w:szCs w:val="24"/>
+            <w:rStyle w:val="Hyperlink"/>
+            <w:lang/>
           </w:rPr>
-          <w:t>http://www.extremeprogramming.org/</w:t>
+          <w:t>https://webserv</w:t>
+        </w:r>
+        <w:r>
+          <w:rPr>
+            <w:rStyle w:val="Hyperlink"/>
+            <w:lang/>
+          </w:rPr>
+          <w:t>e</w:t>
+        </w:r>
+        <w:r>
+          <w:rPr>
+            <w:rStyle w:val="Hyperlink"/>
+            <w:lang/>
+          </w:rPr>
+          <w:t>r2.tecgraf.puc-rio.br/~ismael/Cursos/Senac_MTSW/aulas/Modulo1_MetodologiasAgeis/1-XP.pdf</w:t>
         </w:r>
       </w:hyperlink>
       <w:r>
         <w:rPr>
-          <w:rFonts w:ascii="Times" w:eastAsia="Times" w:hAnsi="Times" w:cs="Times"/>
-          <w:sz w:val="24"/>
-          <w:szCs w:val="24"/>
-        </w:rPr>
-        <w:t>. Acesso em 29 de Dezembro de 2017.</w:t>
-      </w:r>
+          <w:lang/>
+        </w:rPr>
+        <w:t xml:space="preserve"> </w:t>
+      </w:r>
+      <w:r>
+        <w:rPr>
+          <w:lang/>
+        </w:rPr>
+        <w:t>[5]</w:t>
+      </w:r>
+      <w:hyperlink r:id="rId18">
+        <w:r>
+          <w:rPr>
+            <w:rStyle w:val="InternetLink"/>
+            <w:lang/>
+          </w:rPr>
+          <w:t>http://www.fatece.edu.br/arquivos/arquivos%20revistas/perspectiva/volume3/1.pdf</w:t>
+        </w:r>
+      </w:hyperlink>
+    </w:p>
+    <w:p>
+      <w:pPr>
+        <w:rPr>
+          <w:rFonts w:ascii="Times" w:eastAsia="Times" w:hAnsi="Times" w:cs="Times"/>
+          <w:b/>
+          <w:sz w:val="24"/>
+          <w:szCs w:val="24"/>
+        </w:rPr>
+      </w:pPr>
     </w:p>
     <w:p>
       <w:pPr>
@@ -8285,118 +9241,6 @@
           <w:rFonts w:ascii="Times" w:eastAsia="Times" w:hAnsi="Times" w:cs="Times"/>
           <w:sz w:val="24"/>
           <w:szCs w:val="24"/>
-        </w:rPr>
-      </w:pPr>
-    </w:p>
-    <w:p>
-      <w:pPr>
-        <w:rPr>
-          <w:rFonts w:ascii="Times" w:eastAsia="Times" w:hAnsi="Times" w:cs="Times"/>
-          <w:b/>
-          <w:sz w:val="24"/>
-          <w:szCs w:val="24"/>
-        </w:rPr>
-      </w:pPr>
-      <w:r>
-        <w:rPr>
-          <w:rFonts w:ascii="Times" w:eastAsia="Times" w:hAnsi="Times" w:cs="Times"/>
-          <w:sz w:val="24"/>
-          <w:szCs w:val="24"/>
-        </w:rPr>
-        <w:t xml:space="preserve">SUTHERLAND, </w:t>
-      </w:r>
-      <w:r>
-        <w:rPr>
-          <w:rFonts w:ascii="Times" w:eastAsia="Times" w:hAnsi="Times" w:cs="Times"/>
-          <w:sz w:val="24"/>
-          <w:szCs w:val="24"/>
-          <w:lang w:val="pt-BR"/>
-        </w:rPr>
-        <w:t xml:space="preserve"> </w:t>
-      </w:r>
-      <w:r>
-        <w:rPr>
-          <w:rFonts w:ascii="Times" w:eastAsia="Times" w:hAnsi="Times" w:cs="Times"/>
-          <w:sz w:val="24"/>
-          <w:szCs w:val="24"/>
-        </w:rPr>
-        <w:t>J.</w:t>
-      </w:r>
-      <w:r>
-        <w:rPr>
-          <w:rFonts w:ascii="Times" w:eastAsia="Times" w:hAnsi="Times" w:cs="Times"/>
-          <w:sz w:val="24"/>
-          <w:szCs w:val="24"/>
-        </w:rPr>
-        <w:t xml:space="preserve"> –</w:t>
-      </w:r>
-      <w:r>
-        <w:rPr>
-          <w:rFonts w:ascii="Times" w:eastAsia="Times" w:hAnsi="Times" w:cs="Times"/>
-          <w:sz w:val="24"/>
-          <w:szCs w:val="24"/>
-        </w:rPr>
-        <w:t xml:space="preserve"> </w:t>
-      </w:r>
-      <w:r>
-        <w:rPr>
-          <w:rFonts w:ascii="Times" w:eastAsia="Times" w:hAnsi="Times" w:cs="Times"/>
-          <w:sz w:val="24"/>
-          <w:szCs w:val="24"/>
-          <w:lang w:val="pt-BR"/>
-        </w:rPr>
-        <w:t xml:space="preserve"> </w:t>
-      </w:r>
-      <w:r>
-        <w:rPr>
-          <w:rFonts w:ascii="Times" w:eastAsia="Times" w:hAnsi="Times" w:cs="Times"/>
-          <w:b/>
-          <w:sz w:val="24"/>
-          <w:szCs w:val="24"/>
-        </w:rPr>
-        <w:t>Scrum</w:t>
-      </w:r>
-      <w:r>
-        <w:rPr>
-          <w:rFonts w:ascii="Times" w:eastAsia="Times" w:hAnsi="Times" w:cs="Times"/>
-          <w:b/>
-          <w:sz w:val="24"/>
-          <w:szCs w:val="24"/>
-        </w:rPr>
-        <w:t>:</w:t>
-      </w:r>
-      <w:r>
-        <w:rPr>
-          <w:rFonts w:ascii="Times" w:eastAsia="Times" w:hAnsi="Times" w:cs="Times"/>
-          <w:b/>
-          <w:sz w:val="24"/>
-          <w:szCs w:val="24"/>
-        </w:rPr>
-        <w:t xml:space="preserve"> A arte de fazer o dobro do trabalho na metade do tempo</w:t>
-      </w:r>
-      <w:r>
-        <w:rPr>
-          <w:rFonts w:ascii="Times" w:eastAsia="Times" w:hAnsi="Times" w:cs="Times"/>
-          <w:b/>
-          <w:sz w:val="24"/>
-          <w:szCs w:val="24"/>
-        </w:rPr>
-        <w:t>. Leya, 2014.</w:t>
-      </w:r>
-    </w:p>
-    <w:p>
-      <w:pPr>
-        <w:shd w:val="clear" w:color="auto" w:fill="FFFFFF"/>
-        <w:tabs>
-          <w:tab w:val="left" w:pos="720"/>
-        </w:tabs>
-        <w:spacing w:line="240" w:lineRule="auto"/>
-        <w:jc w:val="both"/>
-        <w:rPr>
-          <w:rFonts w:ascii="Times" w:eastAsia="Times" w:hAnsi="Times" w:cs="Times"/>
-          <w:sz w:val="24"/>
-          <w:szCs w:val="24"/>
-          <w:lang w:val="pt-BR"/>
         </w:rPr>
       </w:pPr>
     </w:p>
@@ -9252,7 +10096,6 @@
           <w:sz w:val="24"/>
           <w:szCs w:val="24"/>
         </w:rPr>
-        <w:lastRenderedPageBreak/>
         <w:t>MSDN</w:t>
       </w:r>
       <w:r>
@@ -9290,7 +10133,7 @@
         </w:rPr>
         <w:t xml:space="preserve">ível em </w:t>
       </w:r>
-      <w:hyperlink r:id="rId18">
+      <w:hyperlink r:id="rId19">
         <w:r>
           <w:rPr>
             <w:rFonts w:ascii="Times" w:eastAsia="Times" w:hAnsi="Times" w:cs="Times"/>
@@ -9502,6 +10345,92 @@
 <file path=word/numbering.xml><?xml version="1.0" encoding="utf-8"?>
 <w:numbering xmlns:wpc="http://schemas.microsoft.com/office/word/2010/wordprocessingCanvas" xmlns:cx="http://schemas.microsoft.com/office/drawing/2014/chartex" xmlns:cx1="http://schemas.microsoft.com/office/drawing/2015/9/8/chartex" xmlns:cx2="http://schemas.microsoft.com/office/drawing/2015/10/21/chartex" xmlns:cx3="http://schemas.microsoft.com/office/drawing/2016/5/9/chartex" xmlns:cx4="http://schemas.microsoft.com/office/drawing/2016/5/10/chartex" xmlns:cx5="http://schemas.microsoft.com/office/drawing/2016/5/11/chartex" xmlns:cx6="http://schemas.microsoft.com/office/drawing/2016/5/12/chartex" xmlns:cx7="http://schemas.microsoft.com/office/drawing/2016/5/13/chartex" xmlns:cx8="http://schemas.microsoft.com/office/drawing/2016/5/14/chartex" xmlns:mc="http://schemas.openxmlformats.org/markup-compatibility/2006" xmlns:aink="http://schemas.microsoft.com/office/drawing/2016/ink" xmlns:am3d="http://schemas.microsoft.com/office/drawing/2017/model3d" xmlns:o="urn:schemas-microsoft-com:office:office" xmlns:r="http://schemas.openxmlformats.org/officeDocument/2006/relationships" xmlns:m="http://schemas.openxmlformats.org/officeDocument/2006/math" xmlns:v="urn:schemas-microsoft-com:vml" xmlns:wp14="http://schemas.microsoft.com/office/word/2010/wordprocessingDrawing" xmlns:wp="http://schemas.openxmlformats.org/drawingml/2006/wordprocessingDrawing" xmlns:w10="urn:schemas-microsoft-com:office:word" xmlns:w="http://schemas.openxmlformats.org/wordprocessingml/2006/main" xmlns:w14="http://schemas.microsoft.com/office/word/2010/wordml" xmlns:w15="http://schemas.microsoft.com/office/word/2012/wordml" xmlns:w16cid="http://schemas.microsoft.com/office/word/2016/wordml/cid" xmlns:w16se="http://schemas.microsoft.com/office/word/2015/wordml/symex" xmlns:wpg="http://schemas.microsoft.com/office/word/2010/wordprocessingGroup" xmlns:wpi="http://schemas.microsoft.com/office/word/2010/wordprocessingInk" xmlns:wne="http://schemas.microsoft.com/office/word/2006/wordml" xmlns:wps="http://schemas.microsoft.com/office/word/2010/wordprocessingShape" mc:Ignorable="w14 w15 w16se w16cid wp14">
   <w:abstractNum w:abstractNumId="0" w15:restartNumberingAfterBreak="0">
+    <w:nsid w:val="0E690117"/>
+    <w:multiLevelType w:val="multilevel"/>
+    <w:tmpl w:val="0416001D"/>
+    <w:lvl w:ilvl="0">
+      <w:start w:val="1"/>
+      <w:numFmt w:val="decimal"/>
+      <w:lvlText w:val="%1)"/>
+      <w:lvlJc w:val="left"/>
+      <w:pPr>
+        <w:ind w:left="360" w:hanging="360"/>
+      </w:pPr>
+    </w:lvl>
+    <w:lvl w:ilvl="1">
+      <w:start w:val="1"/>
+      <w:numFmt w:val="lowerLetter"/>
+      <w:lvlText w:val="%2)"/>
+      <w:lvlJc w:val="left"/>
+      <w:pPr>
+        <w:ind w:left="720" w:hanging="360"/>
+      </w:pPr>
+    </w:lvl>
+    <w:lvl w:ilvl="2">
+      <w:start w:val="1"/>
+      <w:numFmt w:val="lowerRoman"/>
+      <w:lvlText w:val="%3)"/>
+      <w:lvlJc w:val="left"/>
+      <w:pPr>
+        <w:ind w:left="1080" w:hanging="360"/>
+      </w:pPr>
+    </w:lvl>
+    <w:lvl w:ilvl="3">
+      <w:start w:val="1"/>
+      <w:numFmt w:val="decimal"/>
+      <w:lvlText w:val="(%4)"/>
+      <w:lvlJc w:val="left"/>
+      <w:pPr>
+        <w:ind w:left="1440" w:hanging="360"/>
+      </w:pPr>
+    </w:lvl>
+    <w:lvl w:ilvl="4">
+      <w:start w:val="1"/>
+      <w:numFmt w:val="lowerLetter"/>
+      <w:lvlText w:val="(%5)"/>
+      <w:lvlJc w:val="left"/>
+      <w:pPr>
+        <w:ind w:left="1800" w:hanging="360"/>
+      </w:pPr>
+    </w:lvl>
+    <w:lvl w:ilvl="5">
+      <w:start w:val="1"/>
+      <w:numFmt w:val="lowerRoman"/>
+      <w:lvlText w:val="(%6)"/>
+      <w:lvlJc w:val="left"/>
+      <w:pPr>
+        <w:ind w:left="2160" w:hanging="360"/>
+      </w:pPr>
+    </w:lvl>
+    <w:lvl w:ilvl="6">
+      <w:start w:val="1"/>
+      <w:numFmt w:val="decimal"/>
+      <w:lvlText w:val="%7."/>
+      <w:lvlJc w:val="left"/>
+      <w:pPr>
+        <w:ind w:left="2520" w:hanging="360"/>
+      </w:pPr>
+    </w:lvl>
+    <w:lvl w:ilvl="7">
+      <w:start w:val="1"/>
+      <w:numFmt w:val="lowerLetter"/>
+      <w:lvlText w:val="%8."/>
+      <w:lvlJc w:val="left"/>
+      <w:pPr>
+        <w:ind w:left="2880" w:hanging="360"/>
+      </w:pPr>
+    </w:lvl>
+    <w:lvl w:ilvl="8">
+      <w:start w:val="1"/>
+      <w:numFmt w:val="lowerRoman"/>
+      <w:lvlText w:val="%9."/>
+      <w:lvlJc w:val="left"/>
+      <w:pPr>
+        <w:ind w:left="3240" w:hanging="360"/>
+      </w:pPr>
+    </w:lvl>
+  </w:abstractNum>
+  <w:abstractNum w:abstractNumId="1" w15:restartNumberingAfterBreak="0">
     <w:nsid w:val="11116ADF"/>
     <w:multiLevelType w:val="multilevel"/>
     <w:tmpl w:val="53544F30"/>
@@ -9614,7 +10543,7 @@
       </w:pPr>
     </w:lvl>
   </w:abstractNum>
-  <w:abstractNum w:abstractNumId="1" w15:restartNumberingAfterBreak="0">
+  <w:abstractNum w:abstractNumId="2" w15:restartNumberingAfterBreak="0">
     <w:nsid w:val="15D30466"/>
     <w:multiLevelType w:val="hybridMultilevel"/>
     <w:tmpl w:val="21A4D466"/>
@@ -9700,7 +10629,7 @@
       </w:pPr>
     </w:lvl>
   </w:abstractNum>
-  <w:abstractNum w:abstractNumId="2" w15:restartNumberingAfterBreak="0">
+  <w:abstractNum w:abstractNumId="3" w15:restartNumberingAfterBreak="0">
     <w:nsid w:val="176B29E6"/>
     <w:multiLevelType w:val="hybridMultilevel"/>
     <w:tmpl w:val="CD026552"/>
@@ -9786,7 +10715,7 @@
       </w:pPr>
     </w:lvl>
   </w:abstractNum>
-  <w:abstractNum w:abstractNumId="3" w15:restartNumberingAfterBreak="0">
+  <w:abstractNum w:abstractNumId="4" w15:restartNumberingAfterBreak="0">
     <w:nsid w:val="1C23251A"/>
     <w:multiLevelType w:val="multilevel"/>
     <w:tmpl w:val="0416001F"/>
@@ -9872,7 +10801,7 @@
       </w:pPr>
     </w:lvl>
   </w:abstractNum>
-  <w:abstractNum w:abstractNumId="4" w15:restartNumberingAfterBreak="0">
+  <w:abstractNum w:abstractNumId="5" w15:restartNumberingAfterBreak="0">
     <w:nsid w:val="366214E5"/>
     <w:multiLevelType w:val="multilevel"/>
     <w:tmpl w:val="B58C3AF2"/>
@@ -9985,7 +10914,242 @@
       </w:pPr>
     </w:lvl>
   </w:abstractNum>
-  <w:abstractNum w:abstractNumId="5" w15:restartNumberingAfterBreak="0">
+  <w:abstractNum w:abstractNumId="6" w15:restartNumberingAfterBreak="0">
+    <w:nsid w:val="3F9574AC"/>
+    <w:multiLevelType w:val="multilevel"/>
+    <w:tmpl w:val="78829EA8"/>
+    <w:lvl w:ilvl="0">
+      <w:start w:val="1"/>
+      <w:numFmt w:val="decimal"/>
+      <w:lvlText w:val="%1."/>
+      <w:lvlJc w:val="left"/>
+      <w:pPr>
+        <w:ind w:left="360" w:hanging="360"/>
+      </w:pPr>
+    </w:lvl>
+    <w:lvl w:ilvl="1">
+      <w:start w:val="1"/>
+      <w:numFmt w:val="lowerLetter"/>
+      <w:lvlText w:val="%2)"/>
+      <w:lvlJc w:val="left"/>
+      <w:pPr>
+        <w:ind w:left="720" w:hanging="360"/>
+      </w:pPr>
+    </w:lvl>
+    <w:lvl w:ilvl="2">
+      <w:start w:val="1"/>
+      <w:numFmt w:val="lowerRoman"/>
+      <w:lvlText w:val="%3)"/>
+      <w:lvlJc w:val="left"/>
+      <w:pPr>
+        <w:ind w:left="1080" w:hanging="360"/>
+      </w:pPr>
+    </w:lvl>
+    <w:lvl w:ilvl="3">
+      <w:start w:val="1"/>
+      <w:numFmt w:val="decimal"/>
+      <w:lvlText w:val="(%4)"/>
+      <w:lvlJc w:val="left"/>
+      <w:pPr>
+        <w:ind w:left="1440" w:hanging="360"/>
+      </w:pPr>
+    </w:lvl>
+    <w:lvl w:ilvl="4">
+      <w:start w:val="1"/>
+      <w:numFmt w:val="lowerLetter"/>
+      <w:lvlText w:val="(%5)"/>
+      <w:lvlJc w:val="left"/>
+      <w:pPr>
+        <w:ind w:left="1800" w:hanging="360"/>
+      </w:pPr>
+    </w:lvl>
+    <w:lvl w:ilvl="5">
+      <w:start w:val="1"/>
+      <w:numFmt w:val="lowerRoman"/>
+      <w:lvlText w:val="(%6)"/>
+      <w:lvlJc w:val="left"/>
+      <w:pPr>
+        <w:ind w:left="2160" w:hanging="360"/>
+      </w:pPr>
+    </w:lvl>
+    <w:lvl w:ilvl="6">
+      <w:start w:val="1"/>
+      <w:numFmt w:val="decimal"/>
+      <w:lvlText w:val="%7."/>
+      <w:lvlJc w:val="left"/>
+      <w:pPr>
+        <w:ind w:left="2520" w:hanging="360"/>
+      </w:pPr>
+    </w:lvl>
+    <w:lvl w:ilvl="7">
+      <w:start w:val="1"/>
+      <w:numFmt w:val="lowerLetter"/>
+      <w:lvlText w:val="%8."/>
+      <w:lvlJc w:val="left"/>
+      <w:pPr>
+        <w:ind w:left="2880" w:hanging="360"/>
+      </w:pPr>
+    </w:lvl>
+    <w:lvl w:ilvl="8">
+      <w:start w:val="1"/>
+      <w:numFmt w:val="lowerRoman"/>
+      <w:lvlText w:val="%9."/>
+      <w:lvlJc w:val="left"/>
+      <w:pPr>
+        <w:ind w:left="3240" w:hanging="360"/>
+      </w:pPr>
+    </w:lvl>
+  </w:abstractNum>
+  <w:abstractNum w:abstractNumId="7" w15:restartNumberingAfterBreak="0">
+    <w:nsid w:val="4A764E54"/>
+    <w:multiLevelType w:val="multilevel"/>
+    <w:tmpl w:val="A1AE0604"/>
+    <w:lvl w:ilvl="0">
+      <w:start w:val="1"/>
+      <w:numFmt w:val="decimal"/>
+      <w:lvlText w:val="%1."/>
+      <w:lvlJc w:val="left"/>
+      <w:pPr>
+        <w:tabs>
+          <w:tab w:val="num" w:pos="720"/>
+        </w:tabs>
+        <w:ind w:left="720" w:hanging="360"/>
+      </w:pPr>
+      <w:rPr>
+        <w:rFonts w:hint="default"/>
+        <w:sz w:val="20"/>
+      </w:rPr>
+    </w:lvl>
+    <w:lvl w:ilvl="1" w:tentative="1">
+      <w:start w:val="1"/>
+      <w:numFmt w:val="bullet"/>
+      <w:lvlText w:val=""/>
+      <w:lvlJc w:val="left"/>
+      <w:pPr>
+        <w:tabs>
+          <w:tab w:val="num" w:pos="1440"/>
+        </w:tabs>
+        <w:ind w:left="1440" w:hanging="360"/>
+      </w:pPr>
+      <w:rPr>
+        <w:rFonts w:ascii="Symbol" w:hAnsi="Symbol" w:hint="default"/>
+        <w:sz w:val="20"/>
+      </w:rPr>
+    </w:lvl>
+    <w:lvl w:ilvl="2" w:tentative="1">
+      <w:start w:val="1"/>
+      <w:numFmt w:val="bullet"/>
+      <w:lvlText w:val=""/>
+      <w:lvlJc w:val="left"/>
+      <w:pPr>
+        <w:tabs>
+          <w:tab w:val="num" w:pos="2160"/>
+        </w:tabs>
+        <w:ind w:left="2160" w:hanging="360"/>
+      </w:pPr>
+      <w:rPr>
+        <w:rFonts w:ascii="Symbol" w:hAnsi="Symbol" w:hint="default"/>
+        <w:sz w:val="20"/>
+      </w:rPr>
+    </w:lvl>
+    <w:lvl w:ilvl="3" w:tentative="1">
+      <w:start w:val="1"/>
+      <w:numFmt w:val="bullet"/>
+      <w:lvlText w:val=""/>
+      <w:lvlJc w:val="left"/>
+      <w:pPr>
+        <w:tabs>
+          <w:tab w:val="num" w:pos="2880"/>
+        </w:tabs>
+        <w:ind w:left="2880" w:hanging="360"/>
+      </w:pPr>
+      <w:rPr>
+        <w:rFonts w:ascii="Symbol" w:hAnsi="Symbol" w:hint="default"/>
+        <w:sz w:val="20"/>
+      </w:rPr>
+    </w:lvl>
+    <w:lvl w:ilvl="4" w:tentative="1">
+      <w:start w:val="1"/>
+      <w:numFmt w:val="bullet"/>
+      <w:lvlText w:val=""/>
+      <w:lvlJc w:val="left"/>
+      <w:pPr>
+        <w:tabs>
+          <w:tab w:val="num" w:pos="3600"/>
+        </w:tabs>
+        <w:ind w:left="3600" w:hanging="360"/>
+      </w:pPr>
+      <w:rPr>
+        <w:rFonts w:ascii="Symbol" w:hAnsi="Symbol" w:hint="default"/>
+        <w:sz w:val="20"/>
+      </w:rPr>
+    </w:lvl>
+    <w:lvl w:ilvl="5" w:tentative="1">
+      <w:start w:val="1"/>
+      <w:numFmt w:val="bullet"/>
+      <w:lvlText w:val=""/>
+      <w:lvlJc w:val="left"/>
+      <w:pPr>
+        <w:tabs>
+          <w:tab w:val="num" w:pos="4320"/>
+        </w:tabs>
+        <w:ind w:left="4320" w:hanging="360"/>
+      </w:pPr>
+      <w:rPr>
+        <w:rFonts w:ascii="Symbol" w:hAnsi="Symbol" w:hint="default"/>
+        <w:sz w:val="20"/>
+      </w:rPr>
+    </w:lvl>
+    <w:lvl w:ilvl="6" w:tentative="1">
+      <w:start w:val="1"/>
+      <w:numFmt w:val="bullet"/>
+      <w:lvlText w:val=""/>
+      <w:lvlJc w:val="left"/>
+      <w:pPr>
+        <w:tabs>
+          <w:tab w:val="num" w:pos="5040"/>
+        </w:tabs>
+        <w:ind w:left="5040" w:hanging="360"/>
+      </w:pPr>
+      <w:rPr>
+        <w:rFonts w:ascii="Symbol" w:hAnsi="Symbol" w:hint="default"/>
+        <w:sz w:val="20"/>
+      </w:rPr>
+    </w:lvl>
+    <w:lvl w:ilvl="7" w:tentative="1">
+      <w:start w:val="1"/>
+      <w:numFmt w:val="bullet"/>
+      <w:lvlText w:val=""/>
+      <w:lvlJc w:val="left"/>
+      <w:pPr>
+        <w:tabs>
+          <w:tab w:val="num" w:pos="5760"/>
+        </w:tabs>
+        <w:ind w:left="5760" w:hanging="360"/>
+      </w:pPr>
+      <w:rPr>
+        <w:rFonts w:ascii="Symbol" w:hAnsi="Symbol" w:hint="default"/>
+        <w:sz w:val="20"/>
+      </w:rPr>
+    </w:lvl>
+    <w:lvl w:ilvl="8" w:tentative="1">
+      <w:start w:val="1"/>
+      <w:numFmt w:val="bullet"/>
+      <w:lvlText w:val=""/>
+      <w:lvlJc w:val="left"/>
+      <w:pPr>
+        <w:tabs>
+          <w:tab w:val="num" w:pos="6480"/>
+        </w:tabs>
+        <w:ind w:left="6480" w:hanging="360"/>
+      </w:pPr>
+      <w:rPr>
+        <w:rFonts w:ascii="Symbol" w:hAnsi="Symbol" w:hint="default"/>
+        <w:sz w:val="20"/>
+      </w:rPr>
+    </w:lvl>
+  </w:abstractNum>
+  <w:abstractNum w:abstractNumId="8" w15:restartNumberingAfterBreak="0">
     <w:nsid w:val="609F0DD1"/>
     <w:multiLevelType w:val="multilevel"/>
     <w:tmpl w:val="72F80FC0"/>
@@ -10098,7 +11262,7 @@
       </w:pPr>
     </w:lvl>
   </w:abstractNum>
-  <w:abstractNum w:abstractNumId="6" w15:restartNumberingAfterBreak="0">
+  <w:abstractNum w:abstractNumId="9" w15:restartNumberingAfterBreak="0">
     <w:nsid w:val="646B2799"/>
     <w:multiLevelType w:val="hybridMultilevel"/>
     <w:tmpl w:val="C5003740"/>
@@ -10185,25 +11349,34 @@
     </w:lvl>
   </w:abstractNum>
   <w:num w:numId="1">
+    <w:abstractNumId w:val="4"/>
+  </w:num>
+  <w:num w:numId="2">
     <w:abstractNumId w:val="3"/>
   </w:num>
-  <w:num w:numId="2">
+  <w:num w:numId="3">
+    <w:abstractNumId w:val="9"/>
+  </w:num>
+  <w:num w:numId="4">
     <w:abstractNumId w:val="2"/>
   </w:num>
-  <w:num w:numId="3">
-    <w:abstractNumId w:val="6"/>
+  <w:num w:numId="5">
+    <w:abstractNumId w:val="5"/>
   </w:num>
-  <w:num w:numId="4">
+  <w:num w:numId="6">
+    <w:abstractNumId w:val="8"/>
+  </w:num>
+  <w:num w:numId="7">
     <w:abstractNumId w:val="1"/>
   </w:num>
-  <w:num w:numId="5">
-    <w:abstractNumId w:val="4"/>
+  <w:num w:numId="8">
+    <w:abstractNumId w:val="7"/>
   </w:num>
-  <w:num w:numId="6">
-    <w:abstractNumId w:val="5"/>
+  <w:num w:numId="9">
+    <w:abstractNumId w:val="0"/>
   </w:num>
-  <w:num w:numId="7">
-    <w:abstractNumId w:val="0"/>
+  <w:num w:numId="10">
+    <w:abstractNumId w:val="6"/>
   </w:num>
 </w:numbering>
 </file>
@@ -11007,6 +12180,53 @@
     <w:basedOn w:val="DefaultParagraphFont"/>
     <w:rsid w:val="00C509E5"/>
   </w:style>
+  <w:style w:type="character" w:customStyle="1" w:styleId="InternetLink">
+    <w:name w:val="Internet Link"/>
+    <w:basedOn w:val="DefaultParagraphFont"/>
+    <w:uiPriority w:val="99"/>
+    <w:unhideWhenUsed/>
+    <w:rsid w:val="001D3815"/>
+    <w:rPr>
+      <w:color w:val="0000FF" w:themeColor="hyperlink"/>
+      <w:u w:val="single"/>
+    </w:rPr>
+  </w:style>
+  <w:style w:type="paragraph" w:customStyle="1" w:styleId="ListadeItens">
+    <w:name w:val="Lista de Itens"/>
+    <w:basedOn w:val="Normal"/>
+    <w:qFormat/>
+    <w:rsid w:val="001D3815"/>
+    <w:pPr>
+      <w:pBdr>
+        <w:top w:val="none" w:sz="0" w:space="0" w:color="auto"/>
+        <w:left w:val="none" w:sz="0" w:space="0" w:color="auto"/>
+        <w:bottom w:val="none" w:sz="0" w:space="0" w:color="auto"/>
+        <w:right w:val="none" w:sz="0" w:space="0" w:color="auto"/>
+        <w:between w:val="none" w:sz="0" w:space="0" w:color="auto"/>
+      </w:pBdr>
+      <w:spacing w:line="360" w:lineRule="auto"/>
+      <w:jc w:val="both"/>
+    </w:pPr>
+    <w:rPr>
+      <w:rFonts w:eastAsia="Times New Roman"/>
+      <w:color w:val="00000A"/>
+      <w:sz w:val="24"/>
+      <w:szCs w:val="24"/>
+      <w:lang w:val="pt-BR"/>
+    </w:rPr>
+  </w:style>
+  <w:style w:type="character" w:styleId="FollowedHyperlink">
+    <w:name w:val="FollowedHyperlink"/>
+    <w:basedOn w:val="DefaultParagraphFont"/>
+    <w:uiPriority w:val="99"/>
+    <w:semiHidden/>
+    <w:unhideWhenUsed/>
+    <w:rsid w:val="00E758A0"/>
+    <w:rPr>
+      <w:color w:val="800080" w:themeColor="followedHyperlink"/>
+      <w:u w:val="single"/>
+    </w:rPr>
+  </w:style>
 </w:styles>
 </file>
 
@@ -11335,7 +12555,7 @@
 </file>
 
 <file path=customXml/itemProps1.xml><?xml version="1.0" encoding="utf-8"?>
-<ds:datastoreItem xmlns:ds="http://schemas.openxmlformats.org/officeDocument/2006/customXml" ds:itemID="{A79ABC73-F742-4C9C-82A1-8CC6D836BA37}">
+<ds:datastoreItem xmlns:ds="http://schemas.openxmlformats.org/officeDocument/2006/customXml" ds:itemID="{4FEADFBA-C735-4450-80AF-2D2A60524F31}">
   <ds:schemaRefs>
     <ds:schemaRef ds:uri="http://schemas.openxmlformats.org/officeDocument/2006/bibliography"/>
   </ds:schemaRefs>

</xml_diff>